<commit_message>
correction list of signing
</commit_message>
<xml_diff>
--- a/Artefacts/Architecture/Architecture Contract with Business/Architecture-contract-with-business FR.docx
+++ b/Artefacts/Architecture/Architecture Contract with Business/Architecture-contract-with-business FR.docx
@@ -1102,17 +1102,20 @@
           <w:docPartUnique/>
         </w:docPartObj>
       </w:sdtPr>
-      <w:sdtEndPr/>
       <w:sdtContent>
         <w:p>
           <w:pPr>
             <w:pStyle w:val="TM2"/>
             <w:tabs>
               <w:tab w:val="left" w:pos="720"/>
-              <w:tab w:val="right" w:leader="dot" w:pos="9015"/>
+              <w:tab w:val="right" w:leader="dot" w:pos="9016"/>
             </w:tabs>
             <w:rPr>
-              <w:rStyle w:val="Lienhypertexte"/>
+              <w:rFonts w:eastAsiaTheme="minorEastAsia"/>
+              <w:noProof/>
+              <w:kern w:val="2"/>
+              <w:lang w:eastAsia="fr-FR"/>
+              <w14:ligatures w14:val="standardContextual"/>
             </w:rPr>
           </w:pPr>
           <w:r>
@@ -1124,41 +1127,1337 @@
           <w:r>
             <w:fldChar w:fldCharType="separate"/>
           </w:r>
-          <w:hyperlink w:anchor="_Toc1656174598">
+          <w:hyperlink w:anchor="_Toc206615127" w:history="1">
             <w:r>
               <w:rPr>
                 <w:rStyle w:val="Lienhypertexte"/>
+                <w:noProof/>
               </w:rPr>
               <w:t>1.</w:t>
             </w:r>
             <w:r>
+              <w:rPr>
+                <w:rFonts w:eastAsiaTheme="minorEastAsia"/>
+                <w:noProof/>
+                <w:kern w:val="2"/>
+                <w:lang w:eastAsia="fr-FR"/>
+                <w14:ligatures w14:val="standardContextual"/>
+              </w:rPr>
               <w:tab/>
             </w:r>
             <w:r>
               <w:rPr>
                 <w:rStyle w:val="Lienhypertexte"/>
+                <w:noProof/>
               </w:rPr>
               <w:t>Objet de ce document</w:t>
             </w:r>
             <w:r>
+              <w:rPr>
+                <w:noProof/>
+                <w:webHidden/>
+              </w:rPr>
               <w:tab/>
             </w:r>
             <w:r>
+              <w:rPr>
+                <w:noProof/>
+                <w:webHidden/>
+              </w:rPr>
               <w:fldChar w:fldCharType="begin"/>
             </w:r>
             <w:r>
-              <w:instrText>PAGEREF _Toc1656174598 \h</w:instrText>
-            </w:r>
-            <w:r>
+              <w:rPr>
+                <w:noProof/>
+                <w:webHidden/>
+              </w:rPr>
+              <w:instrText xml:space="preserve"> PAGEREF _Toc206615127 \h </w:instrText>
+            </w:r>
+            <w:r>
+              <w:rPr>
+                <w:noProof/>
+                <w:webHidden/>
+              </w:rPr>
+            </w:r>
+            <w:r>
+              <w:rPr>
+                <w:noProof/>
+                <w:webHidden/>
+              </w:rPr>
               <w:fldChar w:fldCharType="separate"/>
             </w:r>
             <w:r>
               <w:rPr>
+                <w:noProof/>
+                <w:webHidden/>
+              </w:rPr>
+              <w:t>3</w:t>
+            </w:r>
+            <w:r>
+              <w:rPr>
+                <w:noProof/>
+                <w:webHidden/>
+              </w:rPr>
+              <w:fldChar w:fldCharType="end"/>
+            </w:r>
+          </w:hyperlink>
+        </w:p>
+        <w:p>
+          <w:pPr>
+            <w:pStyle w:val="TM2"/>
+            <w:tabs>
+              <w:tab w:val="left" w:pos="720"/>
+              <w:tab w:val="right" w:leader="dot" w:pos="9016"/>
+            </w:tabs>
+            <w:rPr>
+              <w:rFonts w:eastAsiaTheme="minorEastAsia"/>
+              <w:noProof/>
+              <w:kern w:val="2"/>
+              <w:lang w:eastAsia="fr-FR"/>
+              <w14:ligatures w14:val="standardContextual"/>
+            </w:rPr>
+          </w:pPr>
+          <w:hyperlink w:anchor="_Toc206615128" w:history="1">
+            <w:r>
+              <w:rPr>
                 <w:rStyle w:val="Lienhypertexte"/>
-              </w:rPr>
-              <w:t>2</w:t>
-            </w:r>
-            <w:r>
+                <w:noProof/>
+              </w:rPr>
+              <w:t>2.</w:t>
+            </w:r>
+            <w:r>
+              <w:rPr>
+                <w:rFonts w:eastAsiaTheme="minorEastAsia"/>
+                <w:noProof/>
+                <w:kern w:val="2"/>
+                <w:lang w:eastAsia="fr-FR"/>
+                <w14:ligatures w14:val="standardContextual"/>
+              </w:rPr>
+              <w:tab/>
+            </w:r>
+            <w:r>
+              <w:rPr>
+                <w:rStyle w:val="Lienhypertexte"/>
+                <w:noProof/>
+              </w:rPr>
+              <w:t>Introduction et contexte</w:t>
+            </w:r>
+            <w:r>
+              <w:rPr>
+                <w:noProof/>
+                <w:webHidden/>
+              </w:rPr>
+              <w:tab/>
+            </w:r>
+            <w:r>
+              <w:rPr>
+                <w:noProof/>
+                <w:webHidden/>
+              </w:rPr>
+              <w:fldChar w:fldCharType="begin"/>
+            </w:r>
+            <w:r>
+              <w:rPr>
+                <w:noProof/>
+                <w:webHidden/>
+              </w:rPr>
+              <w:instrText xml:space="preserve"> PAGEREF _Toc206615128 \h </w:instrText>
+            </w:r>
+            <w:r>
+              <w:rPr>
+                <w:noProof/>
+                <w:webHidden/>
+              </w:rPr>
+            </w:r>
+            <w:r>
+              <w:rPr>
+                <w:noProof/>
+                <w:webHidden/>
+              </w:rPr>
+              <w:fldChar w:fldCharType="separate"/>
+            </w:r>
+            <w:r>
+              <w:rPr>
+                <w:noProof/>
+                <w:webHidden/>
+              </w:rPr>
+              <w:t>3</w:t>
+            </w:r>
+            <w:r>
+              <w:rPr>
+                <w:noProof/>
+                <w:webHidden/>
+              </w:rPr>
+              <w:fldChar w:fldCharType="end"/>
+            </w:r>
+          </w:hyperlink>
+        </w:p>
+        <w:p>
+          <w:pPr>
+            <w:pStyle w:val="TM2"/>
+            <w:tabs>
+              <w:tab w:val="left" w:pos="720"/>
+              <w:tab w:val="right" w:leader="dot" w:pos="9016"/>
+            </w:tabs>
+            <w:rPr>
+              <w:rFonts w:eastAsiaTheme="minorEastAsia"/>
+              <w:noProof/>
+              <w:kern w:val="2"/>
+              <w:lang w:eastAsia="fr-FR"/>
+              <w14:ligatures w14:val="standardContextual"/>
+            </w:rPr>
+          </w:pPr>
+          <w:hyperlink w:anchor="_Toc206615129" w:history="1">
+            <w:r>
+              <w:rPr>
+                <w:rStyle w:val="Lienhypertexte"/>
+                <w:noProof/>
+              </w:rPr>
+              <w:t>3.</w:t>
+            </w:r>
+            <w:r>
+              <w:rPr>
+                <w:rFonts w:eastAsiaTheme="minorEastAsia"/>
+                <w:noProof/>
+                <w:kern w:val="2"/>
+                <w:lang w:eastAsia="fr-FR"/>
+                <w14:ligatures w14:val="standardContextual"/>
+              </w:rPr>
+              <w:tab/>
+            </w:r>
+            <w:r>
+              <w:rPr>
+                <w:rStyle w:val="Lienhypertexte"/>
+                <w:noProof/>
+              </w:rPr>
+              <w:t>La Nature de l’accord</w:t>
+            </w:r>
+            <w:r>
+              <w:rPr>
+                <w:noProof/>
+                <w:webHidden/>
+              </w:rPr>
+              <w:tab/>
+            </w:r>
+            <w:r>
+              <w:rPr>
+                <w:noProof/>
+                <w:webHidden/>
+              </w:rPr>
+              <w:fldChar w:fldCharType="begin"/>
+            </w:r>
+            <w:r>
+              <w:rPr>
+                <w:noProof/>
+                <w:webHidden/>
+              </w:rPr>
+              <w:instrText xml:space="preserve"> PAGEREF _Toc206615129 \h </w:instrText>
+            </w:r>
+            <w:r>
+              <w:rPr>
+                <w:noProof/>
+                <w:webHidden/>
+              </w:rPr>
+            </w:r>
+            <w:r>
+              <w:rPr>
+                <w:noProof/>
+                <w:webHidden/>
+              </w:rPr>
+              <w:fldChar w:fldCharType="separate"/>
+            </w:r>
+            <w:r>
+              <w:rPr>
+                <w:noProof/>
+                <w:webHidden/>
+              </w:rPr>
+              <w:t>5</w:t>
+            </w:r>
+            <w:r>
+              <w:rPr>
+                <w:noProof/>
+                <w:webHidden/>
+              </w:rPr>
+              <w:fldChar w:fldCharType="end"/>
+            </w:r>
+          </w:hyperlink>
+        </w:p>
+        <w:p>
+          <w:pPr>
+            <w:pStyle w:val="TM2"/>
+            <w:tabs>
+              <w:tab w:val="left" w:pos="720"/>
+              <w:tab w:val="right" w:leader="dot" w:pos="9016"/>
+            </w:tabs>
+            <w:rPr>
+              <w:rFonts w:eastAsiaTheme="minorEastAsia"/>
+              <w:noProof/>
+              <w:kern w:val="2"/>
+              <w:lang w:eastAsia="fr-FR"/>
+              <w14:ligatures w14:val="standardContextual"/>
+            </w:rPr>
+          </w:pPr>
+          <w:hyperlink w:anchor="_Toc206615130" w:history="1">
+            <w:r>
+              <w:rPr>
+                <w:rStyle w:val="Lienhypertexte"/>
+                <w:noProof/>
+              </w:rPr>
+              <w:t>4.</w:t>
+            </w:r>
+            <w:r>
+              <w:rPr>
+                <w:rFonts w:eastAsiaTheme="minorEastAsia"/>
+                <w:noProof/>
+                <w:kern w:val="2"/>
+                <w:lang w:eastAsia="fr-FR"/>
+                <w14:ligatures w14:val="standardContextual"/>
+              </w:rPr>
+              <w:tab/>
+            </w:r>
+            <w:r>
+              <w:rPr>
+                <w:rStyle w:val="Lienhypertexte"/>
+                <w:noProof/>
+              </w:rPr>
+              <w:t>Objectifs et Périmètre</w:t>
+            </w:r>
+            <w:r>
+              <w:rPr>
+                <w:noProof/>
+                <w:webHidden/>
+              </w:rPr>
+              <w:tab/>
+            </w:r>
+            <w:r>
+              <w:rPr>
+                <w:noProof/>
+                <w:webHidden/>
+              </w:rPr>
+              <w:fldChar w:fldCharType="begin"/>
+            </w:r>
+            <w:r>
+              <w:rPr>
+                <w:noProof/>
+                <w:webHidden/>
+              </w:rPr>
+              <w:instrText xml:space="preserve"> PAGEREF _Toc206615130 \h </w:instrText>
+            </w:r>
+            <w:r>
+              <w:rPr>
+                <w:noProof/>
+                <w:webHidden/>
+              </w:rPr>
+            </w:r>
+            <w:r>
+              <w:rPr>
+                <w:noProof/>
+                <w:webHidden/>
+              </w:rPr>
+              <w:fldChar w:fldCharType="separate"/>
+            </w:r>
+            <w:r>
+              <w:rPr>
+                <w:noProof/>
+                <w:webHidden/>
+              </w:rPr>
+              <w:t>6</w:t>
+            </w:r>
+            <w:r>
+              <w:rPr>
+                <w:noProof/>
+                <w:webHidden/>
+              </w:rPr>
+              <w:fldChar w:fldCharType="end"/>
+            </w:r>
+          </w:hyperlink>
+        </w:p>
+        <w:p>
+          <w:pPr>
+            <w:pStyle w:val="TM3"/>
+            <w:tabs>
+              <w:tab w:val="left" w:pos="960"/>
+              <w:tab w:val="right" w:leader="dot" w:pos="9016"/>
+            </w:tabs>
+            <w:rPr>
+              <w:rFonts w:eastAsiaTheme="minorEastAsia"/>
+              <w:noProof/>
+              <w:kern w:val="2"/>
+              <w:lang w:eastAsia="fr-FR"/>
+              <w14:ligatures w14:val="standardContextual"/>
+            </w:rPr>
+          </w:pPr>
+          <w:hyperlink w:anchor="_Toc206615131" w:history="1">
+            <w:r>
+              <w:rPr>
+                <w:rStyle w:val="Lienhypertexte"/>
+                <w:noProof/>
+              </w:rPr>
+              <w:t>a.</w:t>
+            </w:r>
+            <w:r>
+              <w:rPr>
+                <w:rFonts w:eastAsiaTheme="minorEastAsia"/>
+                <w:noProof/>
+                <w:kern w:val="2"/>
+                <w:lang w:eastAsia="fr-FR"/>
+                <w14:ligatures w14:val="standardContextual"/>
+              </w:rPr>
+              <w:tab/>
+            </w:r>
+            <w:r>
+              <w:rPr>
+                <w:rStyle w:val="Lienhypertexte"/>
+                <w:noProof/>
+              </w:rPr>
+              <w:t>Objectifs</w:t>
+            </w:r>
+            <w:r>
+              <w:rPr>
+                <w:noProof/>
+                <w:webHidden/>
+              </w:rPr>
+              <w:tab/>
+            </w:r>
+            <w:r>
+              <w:rPr>
+                <w:noProof/>
+                <w:webHidden/>
+              </w:rPr>
+              <w:fldChar w:fldCharType="begin"/>
+            </w:r>
+            <w:r>
+              <w:rPr>
+                <w:noProof/>
+                <w:webHidden/>
+              </w:rPr>
+              <w:instrText xml:space="preserve"> PAGEREF _Toc206615131 \h </w:instrText>
+            </w:r>
+            <w:r>
+              <w:rPr>
+                <w:noProof/>
+                <w:webHidden/>
+              </w:rPr>
+            </w:r>
+            <w:r>
+              <w:rPr>
+                <w:noProof/>
+                <w:webHidden/>
+              </w:rPr>
+              <w:fldChar w:fldCharType="separate"/>
+            </w:r>
+            <w:r>
+              <w:rPr>
+                <w:noProof/>
+                <w:webHidden/>
+              </w:rPr>
+              <w:t>6</w:t>
+            </w:r>
+            <w:r>
+              <w:rPr>
+                <w:noProof/>
+                <w:webHidden/>
+              </w:rPr>
+              <w:fldChar w:fldCharType="end"/>
+            </w:r>
+          </w:hyperlink>
+        </w:p>
+        <w:p>
+          <w:pPr>
+            <w:pStyle w:val="TM3"/>
+            <w:tabs>
+              <w:tab w:val="left" w:pos="960"/>
+              <w:tab w:val="right" w:leader="dot" w:pos="9016"/>
+            </w:tabs>
+            <w:rPr>
+              <w:rFonts w:eastAsiaTheme="minorEastAsia"/>
+              <w:noProof/>
+              <w:kern w:val="2"/>
+              <w:lang w:eastAsia="fr-FR"/>
+              <w14:ligatures w14:val="standardContextual"/>
+            </w:rPr>
+          </w:pPr>
+          <w:hyperlink w:anchor="_Toc206615132" w:history="1">
+            <w:r>
+              <w:rPr>
+                <w:rStyle w:val="Lienhypertexte"/>
+                <w:noProof/>
+              </w:rPr>
+              <w:t>b.</w:t>
+            </w:r>
+            <w:r>
+              <w:rPr>
+                <w:rFonts w:eastAsiaTheme="minorEastAsia"/>
+                <w:noProof/>
+                <w:kern w:val="2"/>
+                <w:lang w:eastAsia="fr-FR"/>
+                <w14:ligatures w14:val="standardContextual"/>
+              </w:rPr>
+              <w:tab/>
+            </w:r>
+            <w:r>
+              <w:rPr>
+                <w:rStyle w:val="Lienhypertexte"/>
+                <w:noProof/>
+              </w:rPr>
+              <w:t>Objectif Business 1 : Favoriser la mise en relation locale</w:t>
+            </w:r>
+            <w:r>
+              <w:rPr>
+                <w:noProof/>
+                <w:webHidden/>
+              </w:rPr>
+              <w:tab/>
+            </w:r>
+            <w:r>
+              <w:rPr>
+                <w:noProof/>
+                <w:webHidden/>
+              </w:rPr>
+              <w:fldChar w:fldCharType="begin"/>
+            </w:r>
+            <w:r>
+              <w:rPr>
+                <w:noProof/>
+                <w:webHidden/>
+              </w:rPr>
+              <w:instrText xml:space="preserve"> PAGEREF _Toc206615132 \h </w:instrText>
+            </w:r>
+            <w:r>
+              <w:rPr>
+                <w:noProof/>
+                <w:webHidden/>
+              </w:rPr>
+            </w:r>
+            <w:r>
+              <w:rPr>
+                <w:noProof/>
+                <w:webHidden/>
+              </w:rPr>
+              <w:fldChar w:fldCharType="separate"/>
+            </w:r>
+            <w:r>
+              <w:rPr>
+                <w:noProof/>
+                <w:webHidden/>
+              </w:rPr>
+              <w:t>6</w:t>
+            </w:r>
+            <w:r>
+              <w:rPr>
+                <w:noProof/>
+                <w:webHidden/>
+              </w:rPr>
+              <w:fldChar w:fldCharType="end"/>
+            </w:r>
+          </w:hyperlink>
+        </w:p>
+        <w:p>
+          <w:pPr>
+            <w:pStyle w:val="TM3"/>
+            <w:tabs>
+              <w:tab w:val="left" w:pos="960"/>
+              <w:tab w:val="right" w:leader="dot" w:pos="9016"/>
+            </w:tabs>
+            <w:rPr>
+              <w:rFonts w:eastAsiaTheme="minorEastAsia"/>
+              <w:noProof/>
+              <w:kern w:val="2"/>
+              <w:lang w:eastAsia="fr-FR"/>
+              <w14:ligatures w14:val="standardContextual"/>
+            </w:rPr>
+          </w:pPr>
+          <w:hyperlink w:anchor="_Toc206615133" w:history="1">
+            <w:r>
+              <w:rPr>
+                <w:rStyle w:val="Lienhypertexte"/>
+                <w:noProof/>
+              </w:rPr>
+              <w:t>c.</w:t>
+            </w:r>
+            <w:r>
+              <w:rPr>
+                <w:rFonts w:eastAsiaTheme="minorEastAsia"/>
+                <w:noProof/>
+                <w:kern w:val="2"/>
+                <w:lang w:eastAsia="fr-FR"/>
+                <w14:ligatures w14:val="standardContextual"/>
+              </w:rPr>
+              <w:tab/>
+            </w:r>
+            <w:r>
+              <w:rPr>
+                <w:rStyle w:val="Lienhypertexte"/>
+                <w:noProof/>
+              </w:rPr>
+              <w:t>Objectif Business 2 : Expérimentation rapide et évolutivité</w:t>
+            </w:r>
+            <w:r>
+              <w:rPr>
+                <w:noProof/>
+                <w:webHidden/>
+              </w:rPr>
+              <w:tab/>
+            </w:r>
+            <w:r>
+              <w:rPr>
+                <w:noProof/>
+                <w:webHidden/>
+              </w:rPr>
+              <w:fldChar w:fldCharType="begin"/>
+            </w:r>
+            <w:r>
+              <w:rPr>
+                <w:noProof/>
+                <w:webHidden/>
+              </w:rPr>
+              <w:instrText xml:space="preserve"> PAGEREF _Toc206615133 \h </w:instrText>
+            </w:r>
+            <w:r>
+              <w:rPr>
+                <w:noProof/>
+                <w:webHidden/>
+              </w:rPr>
+            </w:r>
+            <w:r>
+              <w:rPr>
+                <w:noProof/>
+                <w:webHidden/>
+              </w:rPr>
+              <w:fldChar w:fldCharType="separate"/>
+            </w:r>
+            <w:r>
+              <w:rPr>
+                <w:noProof/>
+                <w:webHidden/>
+              </w:rPr>
+              <w:t>7</w:t>
+            </w:r>
+            <w:r>
+              <w:rPr>
+                <w:noProof/>
+                <w:webHidden/>
+              </w:rPr>
+              <w:fldChar w:fldCharType="end"/>
+            </w:r>
+          </w:hyperlink>
+        </w:p>
+        <w:p>
+          <w:pPr>
+            <w:pStyle w:val="TM3"/>
+            <w:tabs>
+              <w:tab w:val="left" w:pos="960"/>
+              <w:tab w:val="right" w:leader="dot" w:pos="9016"/>
+            </w:tabs>
+            <w:rPr>
+              <w:rFonts w:eastAsiaTheme="minorEastAsia"/>
+              <w:noProof/>
+              <w:kern w:val="2"/>
+              <w:lang w:eastAsia="fr-FR"/>
+              <w14:ligatures w14:val="standardContextual"/>
+            </w:rPr>
+          </w:pPr>
+          <w:hyperlink w:anchor="_Toc206615134" w:history="1">
+            <w:r>
+              <w:rPr>
+                <w:rStyle w:val="Lienhypertexte"/>
+                <w:noProof/>
+              </w:rPr>
+              <w:t>d.</w:t>
+            </w:r>
+            <w:r>
+              <w:rPr>
+                <w:rFonts w:eastAsiaTheme="minorEastAsia"/>
+                <w:noProof/>
+                <w:kern w:val="2"/>
+                <w:lang w:eastAsia="fr-FR"/>
+                <w14:ligatures w14:val="standardContextual"/>
+              </w:rPr>
+              <w:tab/>
+            </w:r>
+            <w:r>
+              <w:rPr>
+                <w:rStyle w:val="Lienhypertexte"/>
+                <w:noProof/>
+              </w:rPr>
+              <w:t>Périmètre</w:t>
+            </w:r>
+            <w:r>
+              <w:rPr>
+                <w:noProof/>
+                <w:webHidden/>
+              </w:rPr>
+              <w:tab/>
+            </w:r>
+            <w:r>
+              <w:rPr>
+                <w:noProof/>
+                <w:webHidden/>
+              </w:rPr>
+              <w:fldChar w:fldCharType="begin"/>
+            </w:r>
+            <w:r>
+              <w:rPr>
+                <w:noProof/>
+                <w:webHidden/>
+              </w:rPr>
+              <w:instrText xml:space="preserve"> PAGEREF _Toc206615134 \h </w:instrText>
+            </w:r>
+            <w:r>
+              <w:rPr>
+                <w:noProof/>
+                <w:webHidden/>
+              </w:rPr>
+            </w:r>
+            <w:r>
+              <w:rPr>
+                <w:noProof/>
+                <w:webHidden/>
+              </w:rPr>
+              <w:fldChar w:fldCharType="separate"/>
+            </w:r>
+            <w:r>
+              <w:rPr>
+                <w:noProof/>
+                <w:webHidden/>
+              </w:rPr>
+              <w:t>7</w:t>
+            </w:r>
+            <w:r>
+              <w:rPr>
+                <w:noProof/>
+                <w:webHidden/>
+              </w:rPr>
+              <w:fldChar w:fldCharType="end"/>
+            </w:r>
+          </w:hyperlink>
+        </w:p>
+        <w:p>
+          <w:pPr>
+            <w:pStyle w:val="TM3"/>
+            <w:tabs>
+              <w:tab w:val="left" w:pos="960"/>
+              <w:tab w:val="right" w:leader="dot" w:pos="9016"/>
+            </w:tabs>
+            <w:rPr>
+              <w:rFonts w:eastAsiaTheme="minorEastAsia"/>
+              <w:noProof/>
+              <w:kern w:val="2"/>
+              <w:lang w:eastAsia="fr-FR"/>
+              <w14:ligatures w14:val="standardContextual"/>
+            </w:rPr>
+          </w:pPr>
+          <w:hyperlink w:anchor="_Toc206615135" w:history="1">
+            <w:r>
+              <w:rPr>
+                <w:rStyle w:val="Lienhypertexte"/>
+                <w:noProof/>
+              </w:rPr>
+              <w:t>e.</w:t>
+            </w:r>
+            <w:r>
+              <w:rPr>
+                <w:rFonts w:eastAsiaTheme="minorEastAsia"/>
+                <w:noProof/>
+                <w:kern w:val="2"/>
+                <w:lang w:eastAsia="fr-FR"/>
+                <w14:ligatures w14:val="standardContextual"/>
+              </w:rPr>
+              <w:tab/>
+            </w:r>
+            <w:r>
+              <w:rPr>
+                <w:rStyle w:val="Lienhypertexte"/>
+                <w:noProof/>
+              </w:rPr>
+              <w:t>Parties prenantes, préoccupations et visions</w:t>
+            </w:r>
+            <w:r>
+              <w:rPr>
+                <w:noProof/>
+                <w:webHidden/>
+              </w:rPr>
+              <w:tab/>
+            </w:r>
+            <w:r>
+              <w:rPr>
+                <w:noProof/>
+                <w:webHidden/>
+              </w:rPr>
+              <w:fldChar w:fldCharType="begin"/>
+            </w:r>
+            <w:r>
+              <w:rPr>
+                <w:noProof/>
+                <w:webHidden/>
+              </w:rPr>
+              <w:instrText xml:space="preserve"> PAGEREF _Toc206615135 \h </w:instrText>
+            </w:r>
+            <w:r>
+              <w:rPr>
+                <w:noProof/>
+                <w:webHidden/>
+              </w:rPr>
+            </w:r>
+            <w:r>
+              <w:rPr>
+                <w:noProof/>
+                <w:webHidden/>
+              </w:rPr>
+              <w:fldChar w:fldCharType="separate"/>
+            </w:r>
+            <w:r>
+              <w:rPr>
+                <w:noProof/>
+                <w:webHidden/>
+              </w:rPr>
+              <w:t>7</w:t>
+            </w:r>
+            <w:r>
+              <w:rPr>
+                <w:noProof/>
+                <w:webHidden/>
+              </w:rPr>
+              <w:fldChar w:fldCharType="end"/>
+            </w:r>
+          </w:hyperlink>
+        </w:p>
+        <w:p>
+          <w:pPr>
+            <w:pStyle w:val="TM2"/>
+            <w:tabs>
+              <w:tab w:val="left" w:pos="720"/>
+              <w:tab w:val="right" w:leader="dot" w:pos="9016"/>
+            </w:tabs>
+            <w:rPr>
+              <w:rFonts w:eastAsiaTheme="minorEastAsia"/>
+              <w:noProof/>
+              <w:kern w:val="2"/>
+              <w:lang w:eastAsia="fr-FR"/>
+              <w14:ligatures w14:val="standardContextual"/>
+            </w:rPr>
+          </w:pPr>
+          <w:hyperlink w:anchor="_Toc206615136" w:history="1">
+            <w:r>
+              <w:rPr>
+                <w:rStyle w:val="Lienhypertexte"/>
+                <w:noProof/>
+              </w:rPr>
+              <w:t>5.</w:t>
+            </w:r>
+            <w:r>
+              <w:rPr>
+                <w:rFonts w:eastAsiaTheme="minorEastAsia"/>
+                <w:noProof/>
+                <w:kern w:val="2"/>
+                <w:lang w:eastAsia="fr-FR"/>
+                <w14:ligatures w14:val="standardContextual"/>
+              </w:rPr>
+              <w:tab/>
+            </w:r>
+            <w:r>
+              <w:rPr>
+                <w:rStyle w:val="Lienhypertexte"/>
+                <w:noProof/>
+              </w:rPr>
+              <w:t>Conditions requises pour la conformité</w:t>
+            </w:r>
+            <w:r>
+              <w:rPr>
+                <w:noProof/>
+                <w:webHidden/>
+              </w:rPr>
+              <w:tab/>
+            </w:r>
+            <w:r>
+              <w:rPr>
+                <w:noProof/>
+                <w:webHidden/>
+              </w:rPr>
+              <w:fldChar w:fldCharType="begin"/>
+            </w:r>
+            <w:r>
+              <w:rPr>
+                <w:noProof/>
+                <w:webHidden/>
+              </w:rPr>
+              <w:instrText xml:space="preserve"> PAGEREF _Toc206615136 \h </w:instrText>
+            </w:r>
+            <w:r>
+              <w:rPr>
+                <w:noProof/>
+                <w:webHidden/>
+              </w:rPr>
+            </w:r>
+            <w:r>
+              <w:rPr>
+                <w:noProof/>
+                <w:webHidden/>
+              </w:rPr>
+              <w:fldChar w:fldCharType="separate"/>
+            </w:r>
+            <w:r>
+              <w:rPr>
+                <w:noProof/>
+                <w:webHidden/>
+              </w:rPr>
+              <w:t>8</w:t>
+            </w:r>
+            <w:r>
+              <w:rPr>
+                <w:noProof/>
+                <w:webHidden/>
+              </w:rPr>
+              <w:fldChar w:fldCharType="end"/>
+            </w:r>
+          </w:hyperlink>
+        </w:p>
+        <w:p>
+          <w:pPr>
+            <w:pStyle w:val="TM2"/>
+            <w:tabs>
+              <w:tab w:val="left" w:pos="720"/>
+              <w:tab w:val="right" w:leader="dot" w:pos="9016"/>
+            </w:tabs>
+            <w:rPr>
+              <w:rFonts w:eastAsiaTheme="minorEastAsia"/>
+              <w:noProof/>
+              <w:kern w:val="2"/>
+              <w:lang w:eastAsia="fr-FR"/>
+              <w14:ligatures w14:val="standardContextual"/>
+            </w:rPr>
+          </w:pPr>
+          <w:hyperlink w:anchor="_Toc206615137" w:history="1">
+            <w:r>
+              <w:rPr>
+                <w:rStyle w:val="Lienhypertexte"/>
+                <w:noProof/>
+              </w:rPr>
+              <w:t>6.</w:t>
+            </w:r>
+            <w:r>
+              <w:rPr>
+                <w:rFonts w:eastAsiaTheme="minorEastAsia"/>
+                <w:noProof/>
+                <w:kern w:val="2"/>
+                <w:lang w:eastAsia="fr-FR"/>
+                <w14:ligatures w14:val="standardContextual"/>
+              </w:rPr>
+              <w:tab/>
+            </w:r>
+            <w:r>
+              <w:rPr>
+                <w:rStyle w:val="Lienhypertexte"/>
+                <w:noProof/>
+              </w:rPr>
+              <w:t>Personnes adoptant l’architecture</w:t>
+            </w:r>
+            <w:r>
+              <w:rPr>
+                <w:noProof/>
+                <w:webHidden/>
+              </w:rPr>
+              <w:tab/>
+            </w:r>
+            <w:r>
+              <w:rPr>
+                <w:noProof/>
+                <w:webHidden/>
+              </w:rPr>
+              <w:fldChar w:fldCharType="begin"/>
+            </w:r>
+            <w:r>
+              <w:rPr>
+                <w:noProof/>
+                <w:webHidden/>
+              </w:rPr>
+              <w:instrText xml:space="preserve"> PAGEREF _Toc206615137 \h </w:instrText>
+            </w:r>
+            <w:r>
+              <w:rPr>
+                <w:noProof/>
+                <w:webHidden/>
+              </w:rPr>
+            </w:r>
+            <w:r>
+              <w:rPr>
+                <w:noProof/>
+                <w:webHidden/>
+              </w:rPr>
+              <w:fldChar w:fldCharType="separate"/>
+            </w:r>
+            <w:r>
+              <w:rPr>
+                <w:noProof/>
+                <w:webHidden/>
+              </w:rPr>
+              <w:t>9</w:t>
+            </w:r>
+            <w:r>
+              <w:rPr>
+                <w:noProof/>
+                <w:webHidden/>
+              </w:rPr>
+              <w:fldChar w:fldCharType="end"/>
+            </w:r>
+          </w:hyperlink>
+        </w:p>
+        <w:p>
+          <w:pPr>
+            <w:pStyle w:val="TM2"/>
+            <w:tabs>
+              <w:tab w:val="left" w:pos="720"/>
+              <w:tab w:val="right" w:leader="dot" w:pos="9016"/>
+            </w:tabs>
+            <w:rPr>
+              <w:rFonts w:eastAsiaTheme="minorEastAsia"/>
+              <w:noProof/>
+              <w:kern w:val="2"/>
+              <w:lang w:eastAsia="fr-FR"/>
+              <w14:ligatures w14:val="standardContextual"/>
+            </w:rPr>
+          </w:pPr>
+          <w:hyperlink w:anchor="_Toc206615138" w:history="1">
+            <w:r>
+              <w:rPr>
+                <w:rStyle w:val="Lienhypertexte"/>
+                <w:noProof/>
+              </w:rPr>
+              <w:t>7.</w:t>
+            </w:r>
+            <w:r>
+              <w:rPr>
+                <w:rFonts w:eastAsiaTheme="minorEastAsia"/>
+                <w:noProof/>
+                <w:kern w:val="2"/>
+                <w:lang w:eastAsia="fr-FR"/>
+                <w14:ligatures w14:val="standardContextual"/>
+              </w:rPr>
+              <w:tab/>
+            </w:r>
+            <w:r>
+              <w:rPr>
+                <w:rStyle w:val="Lienhypertexte"/>
+                <w:noProof/>
+              </w:rPr>
+              <w:t>Fenêtre temporelle</w:t>
+            </w:r>
+            <w:r>
+              <w:rPr>
+                <w:noProof/>
+                <w:webHidden/>
+              </w:rPr>
+              <w:tab/>
+            </w:r>
+            <w:r>
+              <w:rPr>
+                <w:noProof/>
+                <w:webHidden/>
+              </w:rPr>
+              <w:fldChar w:fldCharType="begin"/>
+            </w:r>
+            <w:r>
+              <w:rPr>
+                <w:noProof/>
+                <w:webHidden/>
+              </w:rPr>
+              <w:instrText xml:space="preserve"> PAGEREF _Toc206615138 \h </w:instrText>
+            </w:r>
+            <w:r>
+              <w:rPr>
+                <w:noProof/>
+                <w:webHidden/>
+              </w:rPr>
+            </w:r>
+            <w:r>
+              <w:rPr>
+                <w:noProof/>
+                <w:webHidden/>
+              </w:rPr>
+              <w:fldChar w:fldCharType="separate"/>
+            </w:r>
+            <w:r>
+              <w:rPr>
+                <w:noProof/>
+                <w:webHidden/>
+              </w:rPr>
+              <w:t>11</w:t>
+            </w:r>
+            <w:r>
+              <w:rPr>
+                <w:noProof/>
+                <w:webHidden/>
+              </w:rPr>
+              <w:fldChar w:fldCharType="end"/>
+            </w:r>
+          </w:hyperlink>
+        </w:p>
+        <w:p>
+          <w:pPr>
+            <w:pStyle w:val="TM2"/>
+            <w:tabs>
+              <w:tab w:val="left" w:pos="720"/>
+              <w:tab w:val="right" w:leader="dot" w:pos="9016"/>
+            </w:tabs>
+            <w:rPr>
+              <w:rFonts w:eastAsiaTheme="minorEastAsia"/>
+              <w:noProof/>
+              <w:kern w:val="2"/>
+              <w:lang w:eastAsia="fr-FR"/>
+              <w14:ligatures w14:val="standardContextual"/>
+            </w:rPr>
+          </w:pPr>
+          <w:hyperlink w:anchor="_Toc206615139" w:history="1">
+            <w:r>
+              <w:rPr>
+                <w:rStyle w:val="Lienhypertexte"/>
+                <w:noProof/>
+              </w:rPr>
+              <w:t>8.</w:t>
+            </w:r>
+            <w:r>
+              <w:rPr>
+                <w:rFonts w:eastAsiaTheme="minorEastAsia"/>
+                <w:noProof/>
+                <w:kern w:val="2"/>
+                <w:lang w:eastAsia="fr-FR"/>
+                <w14:ligatures w14:val="standardContextual"/>
+              </w:rPr>
+              <w:tab/>
+            </w:r>
+            <w:r>
+              <w:rPr>
+                <w:rStyle w:val="Lienhypertexte"/>
+                <w:noProof/>
+              </w:rPr>
+              <w:t>Métriques business de l’architecture</w:t>
+            </w:r>
+            <w:r>
+              <w:rPr>
+                <w:noProof/>
+                <w:webHidden/>
+              </w:rPr>
+              <w:tab/>
+            </w:r>
+            <w:r>
+              <w:rPr>
+                <w:noProof/>
+                <w:webHidden/>
+              </w:rPr>
+              <w:fldChar w:fldCharType="begin"/>
+            </w:r>
+            <w:r>
+              <w:rPr>
+                <w:noProof/>
+                <w:webHidden/>
+              </w:rPr>
+              <w:instrText xml:space="preserve"> PAGEREF _Toc206615139 \h </w:instrText>
+            </w:r>
+            <w:r>
+              <w:rPr>
+                <w:noProof/>
+                <w:webHidden/>
+              </w:rPr>
+            </w:r>
+            <w:r>
+              <w:rPr>
+                <w:noProof/>
+                <w:webHidden/>
+              </w:rPr>
+              <w:fldChar w:fldCharType="separate"/>
+            </w:r>
+            <w:r>
+              <w:rPr>
+                <w:noProof/>
+                <w:webHidden/>
+              </w:rPr>
+              <w:t>11</w:t>
+            </w:r>
+            <w:r>
+              <w:rPr>
+                <w:noProof/>
+                <w:webHidden/>
+              </w:rPr>
+              <w:fldChar w:fldCharType="end"/>
+            </w:r>
+          </w:hyperlink>
+        </w:p>
+        <w:p>
+          <w:pPr>
+            <w:pStyle w:val="TM2"/>
+            <w:tabs>
+              <w:tab w:val="left" w:pos="720"/>
+              <w:tab w:val="right" w:leader="dot" w:pos="9016"/>
+            </w:tabs>
+            <w:rPr>
+              <w:rFonts w:eastAsiaTheme="minorEastAsia"/>
+              <w:noProof/>
+              <w:kern w:val="2"/>
+              <w:lang w:eastAsia="fr-FR"/>
+              <w14:ligatures w14:val="standardContextual"/>
+            </w:rPr>
+          </w:pPr>
+          <w:hyperlink w:anchor="_Toc206615140" w:history="1">
+            <w:r>
+              <w:rPr>
+                <w:rStyle w:val="Lienhypertexte"/>
+                <w:noProof/>
+              </w:rPr>
+              <w:t>9.</w:t>
+            </w:r>
+            <w:r>
+              <w:rPr>
+                <w:rFonts w:eastAsiaTheme="minorEastAsia"/>
+                <w:noProof/>
+                <w:kern w:val="2"/>
+                <w:lang w:eastAsia="fr-FR"/>
+                <w14:ligatures w14:val="standardContextual"/>
+              </w:rPr>
+              <w:tab/>
+            </w:r>
+            <w:r>
+              <w:rPr>
+                <w:rStyle w:val="Lienhypertexte"/>
+                <w:noProof/>
+              </w:rPr>
+              <w:t>Accords de service pour l’architecture (y compris accord du niveau de service [ANS])</w:t>
+            </w:r>
+            <w:r>
+              <w:rPr>
+                <w:noProof/>
+                <w:webHidden/>
+              </w:rPr>
+              <w:tab/>
+            </w:r>
+            <w:r>
+              <w:rPr>
+                <w:noProof/>
+                <w:webHidden/>
+              </w:rPr>
+              <w:fldChar w:fldCharType="begin"/>
+            </w:r>
+            <w:r>
+              <w:rPr>
+                <w:noProof/>
+                <w:webHidden/>
+              </w:rPr>
+              <w:instrText xml:space="preserve"> PAGEREF _Toc206615140 \h </w:instrText>
+            </w:r>
+            <w:r>
+              <w:rPr>
+                <w:noProof/>
+                <w:webHidden/>
+              </w:rPr>
+            </w:r>
+            <w:r>
+              <w:rPr>
+                <w:noProof/>
+                <w:webHidden/>
+              </w:rPr>
+              <w:fldChar w:fldCharType="separate"/>
+            </w:r>
+            <w:r>
+              <w:rPr>
+                <w:noProof/>
+                <w:webHidden/>
+              </w:rPr>
+              <w:t>12</w:t>
+            </w:r>
+            <w:r>
+              <w:rPr>
+                <w:noProof/>
+                <w:webHidden/>
+              </w:rPr>
+              <w:fldChar w:fldCharType="end"/>
+            </w:r>
+          </w:hyperlink>
+        </w:p>
+        <w:p>
+          <w:pPr>
+            <w:pStyle w:val="TM2"/>
+            <w:tabs>
+              <w:tab w:val="left" w:pos="960"/>
+              <w:tab w:val="right" w:leader="dot" w:pos="9016"/>
+            </w:tabs>
+            <w:rPr>
+              <w:rFonts w:eastAsiaTheme="minorEastAsia"/>
+              <w:noProof/>
+              <w:kern w:val="2"/>
+              <w:lang w:eastAsia="fr-FR"/>
+              <w14:ligatures w14:val="standardContextual"/>
+            </w:rPr>
+          </w:pPr>
+          <w:hyperlink w:anchor="_Toc206615141" w:history="1">
+            <w:r>
+              <w:rPr>
+                <w:rStyle w:val="Lienhypertexte"/>
+                <w:noProof/>
+              </w:rPr>
+              <w:t>10.</w:t>
+            </w:r>
+            <w:r>
+              <w:rPr>
+                <w:rFonts w:eastAsiaTheme="minorEastAsia"/>
+                <w:noProof/>
+                <w:kern w:val="2"/>
+                <w:lang w:eastAsia="fr-FR"/>
+                <w14:ligatures w14:val="standardContextual"/>
+              </w:rPr>
+              <w:tab/>
+            </w:r>
+            <w:r>
+              <w:rPr>
+                <w:rStyle w:val="Lienhypertexte"/>
+                <w:noProof/>
+              </w:rPr>
+              <w:t>Personnes approuvant ce plan</w:t>
+            </w:r>
+            <w:r>
+              <w:rPr>
+                <w:noProof/>
+                <w:webHidden/>
+              </w:rPr>
+              <w:tab/>
+            </w:r>
+            <w:r>
+              <w:rPr>
+                <w:noProof/>
+                <w:webHidden/>
+              </w:rPr>
+              <w:fldChar w:fldCharType="begin"/>
+            </w:r>
+            <w:r>
+              <w:rPr>
+                <w:noProof/>
+                <w:webHidden/>
+              </w:rPr>
+              <w:instrText xml:space="preserve"> PAGEREF _Toc206615141 \h </w:instrText>
+            </w:r>
+            <w:r>
+              <w:rPr>
+                <w:noProof/>
+                <w:webHidden/>
+              </w:rPr>
+            </w:r>
+            <w:r>
+              <w:rPr>
+                <w:noProof/>
+                <w:webHidden/>
+              </w:rPr>
+              <w:fldChar w:fldCharType="separate"/>
+            </w:r>
+            <w:r>
+              <w:rPr>
+                <w:noProof/>
+                <w:webHidden/>
+              </w:rPr>
+              <w:t>14</w:t>
+            </w:r>
+            <w:r>
+              <w:rPr>
+                <w:noProof/>
+                <w:webHidden/>
+              </w:rPr>
               <w:fldChar w:fldCharType="end"/>
             </w:r>
           </w:hyperlink>
@@ -1174,694 +2473,6 @@
               <w:rStyle w:val="Lienhypertexte"/>
             </w:rPr>
           </w:pPr>
-          <w:hyperlink w:anchor="_Toc1745846224">
-            <w:r>
-              <w:rPr>
-                <w:rStyle w:val="Lienhypertexte"/>
-              </w:rPr>
-              <w:t>2.</w:t>
-            </w:r>
-            <w:r>
-              <w:tab/>
-            </w:r>
-            <w:r>
-              <w:rPr>
-                <w:rStyle w:val="Lienhypertexte"/>
-              </w:rPr>
-              <w:t>Introduction et contexte</w:t>
-            </w:r>
-            <w:r>
-              <w:tab/>
-            </w:r>
-            <w:r>
-              <w:fldChar w:fldCharType="begin"/>
-            </w:r>
-            <w:r>
-              <w:instrText>PAGEREF _Toc1745846224 \h</w:instrText>
-            </w:r>
-            <w:r>
-              <w:fldChar w:fldCharType="separate"/>
-            </w:r>
-            <w:r>
-              <w:rPr>
-                <w:rStyle w:val="Lienhypertexte"/>
-              </w:rPr>
-              <w:t>2</w:t>
-            </w:r>
-            <w:r>
-              <w:fldChar w:fldCharType="end"/>
-            </w:r>
-          </w:hyperlink>
-        </w:p>
-        <w:p>
-          <w:pPr>
-            <w:pStyle w:val="TM2"/>
-            <w:tabs>
-              <w:tab w:val="left" w:pos="720"/>
-              <w:tab w:val="right" w:leader="dot" w:pos="9015"/>
-            </w:tabs>
-            <w:rPr>
-              <w:rStyle w:val="Lienhypertexte"/>
-            </w:rPr>
-          </w:pPr>
-          <w:hyperlink w:anchor="_Toc201026244">
-            <w:r>
-              <w:rPr>
-                <w:rStyle w:val="Lienhypertexte"/>
-              </w:rPr>
-              <w:t>3.</w:t>
-            </w:r>
-            <w:r>
-              <w:tab/>
-            </w:r>
-            <w:r>
-              <w:rPr>
-                <w:rStyle w:val="Lienhypertexte"/>
-              </w:rPr>
-              <w:t>La Nature de l’accord</w:t>
-            </w:r>
-            <w:r>
-              <w:tab/>
-            </w:r>
-            <w:r>
-              <w:fldChar w:fldCharType="begin"/>
-            </w:r>
-            <w:r>
-              <w:instrText>PAGEREF _Toc201026244 \h</w:instrText>
-            </w:r>
-            <w:r>
-              <w:fldChar w:fldCharType="separate"/>
-            </w:r>
-            <w:r>
-              <w:rPr>
-                <w:rStyle w:val="Lienhypertexte"/>
-              </w:rPr>
-              <w:t>3</w:t>
-            </w:r>
-            <w:r>
-              <w:fldChar w:fldCharType="end"/>
-            </w:r>
-          </w:hyperlink>
-        </w:p>
-        <w:p>
-          <w:pPr>
-            <w:pStyle w:val="TM2"/>
-            <w:tabs>
-              <w:tab w:val="left" w:pos="720"/>
-              <w:tab w:val="right" w:leader="dot" w:pos="9015"/>
-            </w:tabs>
-            <w:rPr>
-              <w:rStyle w:val="Lienhypertexte"/>
-            </w:rPr>
-          </w:pPr>
-          <w:hyperlink w:anchor="_Toc540027524">
-            <w:r>
-              <w:rPr>
-                <w:rStyle w:val="Lienhypertexte"/>
-              </w:rPr>
-              <w:t>4.</w:t>
-            </w:r>
-            <w:r>
-              <w:tab/>
-            </w:r>
-            <w:r>
-              <w:rPr>
-                <w:rStyle w:val="Lienhypertexte"/>
-              </w:rPr>
-              <w:t>Objectifs et Périmètre</w:t>
-            </w:r>
-            <w:r>
-              <w:tab/>
-            </w:r>
-            <w:r>
-              <w:fldChar w:fldCharType="begin"/>
-            </w:r>
-            <w:r>
-              <w:instrText>PAGEREF _Toc540027524 \h</w:instrText>
-            </w:r>
-            <w:r>
-              <w:fldChar w:fldCharType="separate"/>
-            </w:r>
-            <w:r>
-              <w:rPr>
-                <w:rStyle w:val="Lienhypertexte"/>
-              </w:rPr>
-              <w:t>4</w:t>
-            </w:r>
-            <w:r>
-              <w:fldChar w:fldCharType="end"/>
-            </w:r>
-          </w:hyperlink>
-        </w:p>
-        <w:p>
-          <w:pPr>
-            <w:pStyle w:val="TM3"/>
-            <w:tabs>
-              <w:tab w:val="left" w:pos="960"/>
-              <w:tab w:val="right" w:leader="dot" w:pos="9015"/>
-            </w:tabs>
-            <w:rPr>
-              <w:rStyle w:val="Lienhypertexte"/>
-            </w:rPr>
-          </w:pPr>
-          <w:hyperlink w:anchor="_Toc671081462">
-            <w:r>
-              <w:rPr>
-                <w:rStyle w:val="Lienhypertexte"/>
-              </w:rPr>
-              <w:t>a.</w:t>
-            </w:r>
-            <w:r>
-              <w:tab/>
-            </w:r>
-            <w:r>
-              <w:rPr>
-                <w:rStyle w:val="Lienhypertexte"/>
-              </w:rPr>
-              <w:t>Objectifs</w:t>
-            </w:r>
-            <w:r>
-              <w:tab/>
-            </w:r>
-            <w:r>
-              <w:fldChar w:fldCharType="begin"/>
-            </w:r>
-            <w:r>
-              <w:instrText>PAGEREF _Toc671081462 \h</w:instrText>
-            </w:r>
-            <w:r>
-              <w:fldChar w:fldCharType="separate"/>
-            </w:r>
-            <w:r>
-              <w:rPr>
-                <w:rStyle w:val="Lienhypertexte"/>
-              </w:rPr>
-              <w:t>4</w:t>
-            </w:r>
-            <w:r>
-              <w:fldChar w:fldCharType="end"/>
-            </w:r>
-          </w:hyperlink>
-        </w:p>
-        <w:p>
-          <w:pPr>
-            <w:pStyle w:val="TM3"/>
-            <w:tabs>
-              <w:tab w:val="left" w:pos="960"/>
-              <w:tab w:val="right" w:leader="dot" w:pos="9015"/>
-            </w:tabs>
-            <w:rPr>
-              <w:rStyle w:val="Lienhypertexte"/>
-            </w:rPr>
-          </w:pPr>
-          <w:hyperlink w:anchor="_Toc766134153">
-            <w:r>
-              <w:rPr>
-                <w:rStyle w:val="Lienhypertexte"/>
-              </w:rPr>
-              <w:t>b.</w:t>
-            </w:r>
-            <w:r>
-              <w:tab/>
-            </w:r>
-            <w:r>
-              <w:rPr>
-                <w:rStyle w:val="Lienhypertexte"/>
-              </w:rPr>
-              <w:t>Objectif Business 1 : Favoriser la mise en relation locale</w:t>
-            </w:r>
-            <w:r>
-              <w:tab/>
-            </w:r>
-            <w:r>
-              <w:fldChar w:fldCharType="begin"/>
-            </w:r>
-            <w:r>
-              <w:instrText>PAGEREF _Toc766134153 \h</w:instrText>
-            </w:r>
-            <w:r>
-              <w:fldChar w:fldCharType="separate"/>
-            </w:r>
-            <w:r>
-              <w:rPr>
-                <w:rStyle w:val="Lienhypertexte"/>
-              </w:rPr>
-              <w:t>4</w:t>
-            </w:r>
-            <w:r>
-              <w:fldChar w:fldCharType="end"/>
-            </w:r>
-          </w:hyperlink>
-        </w:p>
-        <w:p>
-          <w:pPr>
-            <w:pStyle w:val="TM3"/>
-            <w:tabs>
-              <w:tab w:val="left" w:pos="960"/>
-              <w:tab w:val="right" w:leader="dot" w:pos="9015"/>
-            </w:tabs>
-            <w:rPr>
-              <w:rStyle w:val="Lienhypertexte"/>
-            </w:rPr>
-          </w:pPr>
-          <w:hyperlink w:anchor="_Toc258016124">
-            <w:r>
-              <w:rPr>
-                <w:rStyle w:val="Lienhypertexte"/>
-              </w:rPr>
-              <w:t>c.</w:t>
-            </w:r>
-            <w:r>
-              <w:tab/>
-            </w:r>
-            <w:r>
-              <w:rPr>
-                <w:rStyle w:val="Lienhypertexte"/>
-              </w:rPr>
-              <w:t>Objectif Business 2 : Expérimentation rapide et évolutivité</w:t>
-            </w:r>
-            <w:r>
-              <w:tab/>
-            </w:r>
-            <w:r>
-              <w:fldChar w:fldCharType="begin"/>
-            </w:r>
-            <w:r>
-              <w:instrText>PAGEREF _Toc258016124 \h</w:instrText>
-            </w:r>
-            <w:r>
-              <w:fldChar w:fldCharType="separate"/>
-            </w:r>
-            <w:r>
-              <w:rPr>
-                <w:rStyle w:val="Lienhypertexte"/>
-              </w:rPr>
-              <w:t>5</w:t>
-            </w:r>
-            <w:r>
-              <w:fldChar w:fldCharType="end"/>
-            </w:r>
-          </w:hyperlink>
-        </w:p>
-        <w:p>
-          <w:pPr>
-            <w:pStyle w:val="TM3"/>
-            <w:tabs>
-              <w:tab w:val="left" w:pos="960"/>
-              <w:tab w:val="right" w:leader="dot" w:pos="9015"/>
-            </w:tabs>
-            <w:rPr>
-              <w:rStyle w:val="Lienhypertexte"/>
-            </w:rPr>
-          </w:pPr>
-          <w:hyperlink w:anchor="_Toc1348447840">
-            <w:r>
-              <w:rPr>
-                <w:rStyle w:val="Lienhypertexte"/>
-              </w:rPr>
-              <w:t>d.</w:t>
-            </w:r>
-            <w:r>
-              <w:tab/>
-            </w:r>
-            <w:r>
-              <w:rPr>
-                <w:rStyle w:val="Lienhypertexte"/>
-              </w:rPr>
-              <w:t>Périmètre</w:t>
-            </w:r>
-            <w:r>
-              <w:tab/>
-            </w:r>
-            <w:r>
-              <w:fldChar w:fldCharType="begin"/>
-            </w:r>
-            <w:r>
-              <w:instrText>PAGEREF _Toc1348447840 \h</w:instrText>
-            </w:r>
-            <w:r>
-              <w:fldChar w:fldCharType="separate"/>
-            </w:r>
-            <w:r>
-              <w:rPr>
-                <w:rStyle w:val="Lienhypertexte"/>
-              </w:rPr>
-              <w:t>5</w:t>
-            </w:r>
-            <w:r>
-              <w:fldChar w:fldCharType="end"/>
-            </w:r>
-          </w:hyperlink>
-        </w:p>
-        <w:p>
-          <w:pPr>
-            <w:pStyle w:val="TM3"/>
-            <w:tabs>
-              <w:tab w:val="left" w:pos="960"/>
-              <w:tab w:val="right" w:leader="dot" w:pos="9015"/>
-            </w:tabs>
-            <w:rPr>
-              <w:rStyle w:val="Lienhypertexte"/>
-            </w:rPr>
-          </w:pPr>
-          <w:hyperlink w:anchor="_Toc2035808670">
-            <w:r>
-              <w:rPr>
-                <w:rStyle w:val="Lienhypertexte"/>
-              </w:rPr>
-              <w:t>e.</w:t>
-            </w:r>
-            <w:r>
-              <w:tab/>
-            </w:r>
-            <w:r>
-              <w:rPr>
-                <w:rStyle w:val="Lienhypertexte"/>
-              </w:rPr>
-              <w:t>Parties prenantes, préoccupations et visions</w:t>
-            </w:r>
-            <w:r>
-              <w:tab/>
-            </w:r>
-            <w:r>
-              <w:fldChar w:fldCharType="begin"/>
-            </w:r>
-            <w:r>
-              <w:instrText>PAGEREF _Toc2035808670 \h</w:instrText>
-            </w:r>
-            <w:r>
-              <w:fldChar w:fldCharType="separate"/>
-            </w:r>
-            <w:r>
-              <w:rPr>
-                <w:rStyle w:val="Lienhypertexte"/>
-              </w:rPr>
-              <w:t>5</w:t>
-            </w:r>
-            <w:r>
-              <w:fldChar w:fldCharType="end"/>
-            </w:r>
-          </w:hyperlink>
-        </w:p>
-        <w:p>
-          <w:pPr>
-            <w:pStyle w:val="TM2"/>
-            <w:tabs>
-              <w:tab w:val="left" w:pos="720"/>
-              <w:tab w:val="right" w:leader="dot" w:pos="9015"/>
-            </w:tabs>
-            <w:rPr>
-              <w:rStyle w:val="Lienhypertexte"/>
-            </w:rPr>
-          </w:pPr>
-          <w:hyperlink w:anchor="_Toc1835086181">
-            <w:r>
-              <w:rPr>
-                <w:rStyle w:val="Lienhypertexte"/>
-              </w:rPr>
-              <w:t>5.</w:t>
-            </w:r>
-            <w:r>
-              <w:tab/>
-            </w:r>
-            <w:r>
-              <w:rPr>
-                <w:rStyle w:val="Lienhypertexte"/>
-              </w:rPr>
-              <w:t>Conditions requises pour la conformité</w:t>
-            </w:r>
-            <w:r>
-              <w:tab/>
-            </w:r>
-            <w:r>
-              <w:fldChar w:fldCharType="begin"/>
-            </w:r>
-            <w:r>
-              <w:instrText>PAGEREF _Toc1835086181 \h</w:instrText>
-            </w:r>
-            <w:r>
-              <w:fldChar w:fldCharType="separate"/>
-            </w:r>
-            <w:r>
-              <w:rPr>
-                <w:rStyle w:val="Lienhypertexte"/>
-              </w:rPr>
-              <w:t>6</w:t>
-            </w:r>
-            <w:r>
-              <w:fldChar w:fldCharType="end"/>
-            </w:r>
-          </w:hyperlink>
-        </w:p>
-        <w:p>
-          <w:pPr>
-            <w:pStyle w:val="TM2"/>
-            <w:tabs>
-              <w:tab w:val="left" w:pos="720"/>
-              <w:tab w:val="right" w:leader="dot" w:pos="9015"/>
-            </w:tabs>
-            <w:rPr>
-              <w:rStyle w:val="Lienhypertexte"/>
-            </w:rPr>
-          </w:pPr>
-          <w:hyperlink w:anchor="_Toc1429898904">
-            <w:r>
-              <w:rPr>
-                <w:rStyle w:val="Lienhypertexte"/>
-              </w:rPr>
-              <w:t>6.</w:t>
-            </w:r>
-            <w:r>
-              <w:tab/>
-            </w:r>
-            <w:r>
-              <w:rPr>
-                <w:rStyle w:val="Lienhypertexte"/>
-              </w:rPr>
-              <w:t>Personnes adoptant l’architecture</w:t>
-            </w:r>
-            <w:r>
-              <w:tab/>
-            </w:r>
-            <w:r>
-              <w:fldChar w:fldCharType="begin"/>
-            </w:r>
-            <w:r>
-              <w:instrText>PAGEREF _Toc1429898904 \h</w:instrText>
-            </w:r>
-            <w:r>
-              <w:fldChar w:fldCharType="separate"/>
-            </w:r>
-            <w:r>
-              <w:rPr>
-                <w:rStyle w:val="Lienhypertexte"/>
-              </w:rPr>
-              <w:t>8</w:t>
-            </w:r>
-            <w:r>
-              <w:fldChar w:fldCharType="end"/>
-            </w:r>
-          </w:hyperlink>
-        </w:p>
-        <w:p>
-          <w:pPr>
-            <w:pStyle w:val="TM2"/>
-            <w:tabs>
-              <w:tab w:val="left" w:pos="720"/>
-              <w:tab w:val="right" w:leader="dot" w:pos="9015"/>
-            </w:tabs>
-            <w:rPr>
-              <w:rStyle w:val="Lienhypertexte"/>
-            </w:rPr>
-          </w:pPr>
-          <w:hyperlink w:anchor="_Toc261355435">
-            <w:r>
-              <w:rPr>
-                <w:rStyle w:val="Lienhypertexte"/>
-              </w:rPr>
-              <w:t>7.</w:t>
-            </w:r>
-            <w:r>
-              <w:tab/>
-            </w:r>
-            <w:r>
-              <w:rPr>
-                <w:rStyle w:val="Lienhypertexte"/>
-              </w:rPr>
-              <w:t>Fenêtre temporelle</w:t>
-            </w:r>
-            <w:r>
-              <w:tab/>
-            </w:r>
-            <w:r>
-              <w:fldChar w:fldCharType="begin"/>
-            </w:r>
-            <w:r>
-              <w:instrText>PAGEREF _Toc261355435 \h</w:instrText>
-            </w:r>
-            <w:r>
-              <w:fldChar w:fldCharType="separate"/>
-            </w:r>
-            <w:r>
-              <w:rPr>
-                <w:rStyle w:val="Lienhypertexte"/>
-              </w:rPr>
-              <w:t>9</w:t>
-            </w:r>
-            <w:r>
-              <w:fldChar w:fldCharType="end"/>
-            </w:r>
-          </w:hyperlink>
-        </w:p>
-        <w:p>
-          <w:pPr>
-            <w:pStyle w:val="TM2"/>
-            <w:tabs>
-              <w:tab w:val="left" w:pos="720"/>
-              <w:tab w:val="right" w:leader="dot" w:pos="9015"/>
-            </w:tabs>
-            <w:rPr>
-              <w:rStyle w:val="Lienhypertexte"/>
-            </w:rPr>
-          </w:pPr>
-          <w:hyperlink w:anchor="_Toc350327784">
-            <w:r>
-              <w:rPr>
-                <w:rStyle w:val="Lienhypertexte"/>
-              </w:rPr>
-              <w:t>8.</w:t>
-            </w:r>
-            <w:r>
-              <w:tab/>
-            </w:r>
-            <w:r>
-              <w:rPr>
-                <w:rStyle w:val="Lienhypertexte"/>
-              </w:rPr>
-              <w:t>Métriques business de l’architecture</w:t>
-            </w:r>
-            <w:r>
-              <w:tab/>
-            </w:r>
-            <w:r>
-              <w:fldChar w:fldCharType="begin"/>
-            </w:r>
-            <w:r>
-              <w:instrText>PAGEREF _Toc350327784 \h</w:instrText>
-            </w:r>
-            <w:r>
-              <w:fldChar w:fldCharType="separate"/>
-            </w:r>
-            <w:r>
-              <w:rPr>
-                <w:rStyle w:val="Lienhypertexte"/>
-              </w:rPr>
-              <w:t>9</w:t>
-            </w:r>
-            <w:r>
-              <w:fldChar w:fldCharType="end"/>
-            </w:r>
-          </w:hyperlink>
-        </w:p>
-        <w:p>
-          <w:pPr>
-            <w:pStyle w:val="TM2"/>
-            <w:tabs>
-              <w:tab w:val="left" w:pos="720"/>
-              <w:tab w:val="right" w:leader="dot" w:pos="9015"/>
-            </w:tabs>
-            <w:rPr>
-              <w:rStyle w:val="Lienhypertexte"/>
-            </w:rPr>
-          </w:pPr>
-          <w:hyperlink w:anchor="_Toc580884323">
-            <w:r>
-              <w:rPr>
-                <w:rStyle w:val="Lienhypertexte"/>
-              </w:rPr>
-              <w:t>9.</w:t>
-            </w:r>
-            <w:r>
-              <w:tab/>
-            </w:r>
-            <w:r>
-              <w:rPr>
-                <w:rStyle w:val="Lienhypertexte"/>
-              </w:rPr>
-              <w:t>Accords de service pour l’architecture (y compris accord du niveau de service [ANS])</w:t>
-            </w:r>
-            <w:r>
-              <w:tab/>
-            </w:r>
-            <w:r>
-              <w:fldChar w:fldCharType="begin"/>
-            </w:r>
-            <w:r>
-              <w:instrText>PAGEREF _Toc580884323 \h</w:instrText>
-            </w:r>
-            <w:r>
-              <w:fldChar w:fldCharType="separate"/>
-            </w:r>
-            <w:r>
-              <w:rPr>
-                <w:rStyle w:val="Lienhypertexte"/>
-              </w:rPr>
-              <w:t>10</w:t>
-            </w:r>
-            <w:r>
-              <w:fldChar w:fldCharType="end"/>
-            </w:r>
-          </w:hyperlink>
-        </w:p>
-        <w:p>
-          <w:pPr>
-            <w:pStyle w:val="TM2"/>
-            <w:tabs>
-              <w:tab w:val="left" w:pos="720"/>
-              <w:tab w:val="right" w:leader="dot" w:pos="9015"/>
-            </w:tabs>
-            <w:rPr>
-              <w:rStyle w:val="Lienhypertexte"/>
-            </w:rPr>
-          </w:pPr>
-          <w:hyperlink w:anchor="_Toc428116367">
-            <w:r>
-              <w:rPr>
-                <w:rStyle w:val="Lienhypertexte"/>
-              </w:rPr>
-              <w:t>10.</w:t>
-            </w:r>
-            <w:r>
-              <w:tab/>
-            </w:r>
-            <w:r>
-              <w:rPr>
-                <w:rStyle w:val="Lienhypertexte"/>
-              </w:rPr>
-              <w:t>Personnes approuvant ce plan</w:t>
-            </w:r>
-            <w:r>
-              <w:tab/>
-            </w:r>
-            <w:r>
-              <w:fldChar w:fldCharType="begin"/>
-            </w:r>
-            <w:r>
-              <w:instrText>PAGEREF _Toc428116367 \h</w:instrText>
-            </w:r>
-            <w:r>
-              <w:fldChar w:fldCharType="separate"/>
-            </w:r>
-            <w:r>
-              <w:rPr>
-                <w:rStyle w:val="Lienhypertexte"/>
-              </w:rPr>
-              <w:t>12</w:t>
-            </w:r>
-            <w:r>
-              <w:fldChar w:fldCharType="end"/>
-            </w:r>
-          </w:hyperlink>
           <w:r>
             <w:fldChar w:fldCharType="end"/>
           </w:r>
@@ -1884,9 +2495,8 @@
           <w:numId w:val="3"/>
         </w:numPr>
       </w:pPr>
-      <w:bookmarkStart w:id="0" w:name="_Toc1656174598"/>
-      <w:r>
-        <w:lastRenderedPageBreak/>
+      <w:bookmarkStart w:id="0" w:name="_Toc206615127"/>
+      <w:r>
         <w:t>Objet de ce document</w:t>
       </w:r>
       <w:bookmarkEnd w:id="0"/>
@@ -2054,7 +2664,7 @@
           <w:numId w:val="3"/>
         </w:numPr>
       </w:pPr>
-      <w:bookmarkStart w:id="1" w:name="_Toc1745846224"/>
+      <w:bookmarkStart w:id="1" w:name="_Toc206615128"/>
       <w:r>
         <w:t>Introduction et contexte</w:t>
       </w:r>
@@ -2246,7 +2856,6 @@
           <w:b/>
           <w:bCs/>
         </w:rPr>
-        <w:lastRenderedPageBreak/>
         <w:t>D</w:t>
       </w:r>
       <w:r>
@@ -2502,7 +3111,7 @@
           <w:numId w:val="3"/>
         </w:numPr>
       </w:pPr>
-      <w:bookmarkStart w:id="2" w:name="_Toc201026244"/>
+      <w:bookmarkStart w:id="2" w:name="_Toc206615129"/>
       <w:r>
         <w:t>La Nature de l’accord</w:t>
       </w:r>
@@ -2942,7 +3551,7 @@
           <w:numId w:val="3"/>
         </w:numPr>
       </w:pPr>
-      <w:bookmarkStart w:id="3" w:name="_Toc540027524"/>
+      <w:bookmarkStart w:id="3" w:name="_Toc206615130"/>
       <w:r>
         <w:t>Objectifs et Périmètre</w:t>
       </w:r>
@@ -2956,7 +3565,7 @@
           <w:numId w:val="3"/>
         </w:numPr>
       </w:pPr>
-      <w:bookmarkStart w:id="4" w:name="_Toc671081462"/>
+      <w:bookmarkStart w:id="4" w:name="_Toc206615131"/>
       <w:r>
         <w:t>Objectifs</w:t>
       </w:r>
@@ -3093,7 +3702,7 @@
           <w:numId w:val="3"/>
         </w:numPr>
       </w:pPr>
-      <w:bookmarkStart w:id="5" w:name="_Toc766134153"/>
+      <w:bookmarkStart w:id="5" w:name="_Toc206615132"/>
       <w:r>
         <w:t>Objectif Business 1</w:t>
       </w:r>
@@ -3229,7 +3838,7 @@
           <w:numId w:val="3"/>
         </w:numPr>
       </w:pPr>
-      <w:bookmarkStart w:id="6" w:name="_Toc258016124"/>
+      <w:bookmarkStart w:id="6" w:name="_Toc206615133"/>
       <w:r>
         <w:lastRenderedPageBreak/>
         <w:t xml:space="preserve">Objectif Business </w:t>
@@ -3401,7 +4010,7 @@
           <w:numId w:val="3"/>
         </w:numPr>
       </w:pPr>
-      <w:bookmarkStart w:id="7" w:name="_Toc1348447840"/>
+      <w:bookmarkStart w:id="7" w:name="_Toc206615134"/>
       <w:r>
         <w:t>Périmètre</w:t>
       </w:r>
@@ -3592,7 +4201,7 @@
           <w:numId w:val="3"/>
         </w:numPr>
       </w:pPr>
-      <w:bookmarkStart w:id="8" w:name="_Toc2035808670"/>
+      <w:bookmarkStart w:id="8" w:name="_Toc206615135"/>
       <w:r>
         <w:t>Parties prenantes, préoccupations et visions</w:t>
       </w:r>
@@ -3958,7 +4567,7 @@
           <w:numId w:val="3"/>
         </w:numPr>
       </w:pPr>
-      <w:bookmarkStart w:id="9" w:name="_Toc1835086181"/>
+      <w:bookmarkStart w:id="9" w:name="_Toc206615136"/>
       <w:r>
         <w:t>Conditions requises pour la conformité</w:t>
       </w:r>
@@ -5114,7 +5723,7 @@
           <w:numId w:val="3"/>
         </w:numPr>
       </w:pPr>
-      <w:bookmarkStart w:id="10" w:name="_Toc1429898904"/>
+      <w:bookmarkStart w:id="10" w:name="_Toc206615137"/>
       <w:r>
         <w:t>Personnes adoptant l’architecture</w:t>
       </w:r>
@@ -5754,7 +6363,7 @@
           <w:numId w:val="3"/>
         </w:numPr>
       </w:pPr>
-      <w:bookmarkStart w:id="11" w:name="_Toc261355435"/>
+      <w:bookmarkStart w:id="11" w:name="_Toc206615138"/>
       <w:r>
         <w:lastRenderedPageBreak/>
         <w:t>Fenêtre temporelle</w:t>
@@ -6129,7 +6738,7 @@
           <w:numId w:val="3"/>
         </w:numPr>
       </w:pPr>
-      <w:bookmarkStart w:id="12" w:name="_Toc350327784"/>
+      <w:bookmarkStart w:id="12" w:name="_Toc206615139"/>
       <w:r>
         <w:t>Métriques business de l’architecture</w:t>
       </w:r>
@@ -6829,7 +7438,7 @@
           <w:numId w:val="3"/>
         </w:numPr>
       </w:pPr>
-      <w:bookmarkStart w:id="13" w:name="_Toc580884323"/>
+      <w:bookmarkStart w:id="13" w:name="_Toc206615140"/>
       <w:r>
         <w:t>Accords de service pour l’architecture (y compris accord du niveau de service [ANS])</w:t>
       </w:r>
@@ -7941,7 +8550,7 @@
           <w:numId w:val="3"/>
         </w:numPr>
       </w:pPr>
-      <w:bookmarkStart w:id="14" w:name="_Toc428116367"/>
+      <w:bookmarkStart w:id="14" w:name="_Toc206615141"/>
       <w:r>
         <w:t>Personnes approuvant ce plan</w:t>
       </w:r>
@@ -8063,12 +8672,6 @@
           <w:insideH w:val="single" w:sz="2" w:space="0" w:color="4C94D8" w:themeColor="text2" w:themeTint="80"/>
           <w:insideV w:val="single" w:sz="2" w:space="0" w:color="4C94D8" w:themeColor="text2" w:themeTint="80"/>
         </w:tblBorders>
-        <w:tblCellMar>
-          <w:top w:w="15" w:type="dxa"/>
-          <w:left w:w="15" w:type="dxa"/>
-          <w:bottom w:w="15" w:type="dxa"/>
-          <w:right w:w="15" w:type="dxa"/>
-        </w:tblCellMar>
         <w:tblLook w:val="04A0" w:firstRow="1" w:lastRow="0" w:firstColumn="1" w:lastColumn="0" w:noHBand="0" w:noVBand="1"/>
       </w:tblPr>
       <w:tblGrid>
@@ -8086,6 +8689,18 @@
         <w:tc>
           <w:tcPr>
             <w:tcW w:w="1798" w:type="dxa"/>
+            <w:tcBorders>
+              <w:top w:val="single" w:sz="2" w:space="0" w:color="4C94D8" w:themeColor="text2" w:themeTint="80"/>
+              <w:left w:val="single" w:sz="2" w:space="0" w:color="4C94D8" w:themeColor="text2" w:themeTint="80"/>
+              <w:bottom w:val="single" w:sz="2" w:space="0" w:color="4C94D8" w:themeColor="text2" w:themeTint="80"/>
+              <w:right w:val="single" w:sz="2" w:space="0" w:color="4C94D8" w:themeColor="text2" w:themeTint="80"/>
+            </w:tcBorders>
+            <w:tcMar>
+              <w:top w:w="15" w:type="dxa"/>
+              <w:left w:w="15" w:type="dxa"/>
+              <w:bottom w:w="15" w:type="dxa"/>
+              <w:right w:w="15" w:type="dxa"/>
+            </w:tcMar>
             <w:vAlign w:val="center"/>
             <w:hideMark/>
           </w:tcPr>
@@ -8108,6 +8723,18 @@
         <w:tc>
           <w:tcPr>
             <w:tcW w:w="3230" w:type="dxa"/>
+            <w:tcBorders>
+              <w:top w:val="single" w:sz="2" w:space="0" w:color="4C94D8" w:themeColor="text2" w:themeTint="80"/>
+              <w:left w:val="single" w:sz="2" w:space="0" w:color="4C94D8" w:themeColor="text2" w:themeTint="80"/>
+              <w:bottom w:val="single" w:sz="2" w:space="0" w:color="4C94D8" w:themeColor="text2" w:themeTint="80"/>
+              <w:right w:val="single" w:sz="2" w:space="0" w:color="4C94D8" w:themeColor="text2" w:themeTint="80"/>
+            </w:tcBorders>
+            <w:tcMar>
+              <w:top w:w="15" w:type="dxa"/>
+              <w:left w:w="15" w:type="dxa"/>
+              <w:bottom w:w="15" w:type="dxa"/>
+              <w:right w:w="15" w:type="dxa"/>
+            </w:tcMar>
             <w:vAlign w:val="center"/>
             <w:hideMark/>
           </w:tcPr>
@@ -8130,6 +8757,18 @@
         <w:tc>
           <w:tcPr>
             <w:tcW w:w="1530" w:type="dxa"/>
+            <w:tcBorders>
+              <w:top w:val="single" w:sz="2" w:space="0" w:color="4C94D8" w:themeColor="text2" w:themeTint="80"/>
+              <w:left w:val="single" w:sz="2" w:space="0" w:color="4C94D8" w:themeColor="text2" w:themeTint="80"/>
+              <w:bottom w:val="single" w:sz="2" w:space="0" w:color="4C94D8" w:themeColor="text2" w:themeTint="80"/>
+              <w:right w:val="single" w:sz="2" w:space="0" w:color="4C94D8" w:themeColor="text2" w:themeTint="80"/>
+            </w:tcBorders>
+            <w:tcMar>
+              <w:top w:w="15" w:type="dxa"/>
+              <w:left w:w="15" w:type="dxa"/>
+              <w:bottom w:w="15" w:type="dxa"/>
+              <w:right w:w="15" w:type="dxa"/>
+            </w:tcMar>
             <w:vAlign w:val="center"/>
             <w:hideMark/>
           </w:tcPr>
@@ -8152,6 +8791,18 @@
         <w:tc>
           <w:tcPr>
             <w:tcW w:w="2663" w:type="dxa"/>
+            <w:tcBorders>
+              <w:top w:val="single" w:sz="2" w:space="0" w:color="4C94D8" w:themeColor="text2" w:themeTint="80"/>
+              <w:left w:val="single" w:sz="2" w:space="0" w:color="4C94D8" w:themeColor="text2" w:themeTint="80"/>
+              <w:bottom w:val="single" w:sz="2" w:space="0" w:color="4C94D8" w:themeColor="text2" w:themeTint="80"/>
+              <w:right w:val="single" w:sz="2" w:space="0" w:color="4C94D8" w:themeColor="text2" w:themeTint="80"/>
+            </w:tcBorders>
+            <w:tcMar>
+              <w:top w:w="15" w:type="dxa"/>
+              <w:left w:w="15" w:type="dxa"/>
+              <w:bottom w:w="15" w:type="dxa"/>
+              <w:right w:w="15" w:type="dxa"/>
+            </w:tcMar>
             <w:vAlign w:val="center"/>
             <w:hideMark/>
           </w:tcPr>
@@ -8174,6 +8825,18 @@
         <w:tc>
           <w:tcPr>
             <w:tcW w:w="1656" w:type="dxa"/>
+            <w:tcBorders>
+              <w:top w:val="single" w:sz="2" w:space="0" w:color="4C94D8" w:themeColor="text2" w:themeTint="80"/>
+              <w:left w:val="single" w:sz="2" w:space="0" w:color="4C94D8" w:themeColor="text2" w:themeTint="80"/>
+              <w:bottom w:val="single" w:sz="2" w:space="0" w:color="4C94D8" w:themeColor="text2" w:themeTint="80"/>
+              <w:right w:val="single" w:sz="2" w:space="0" w:color="4C94D8" w:themeColor="text2" w:themeTint="80"/>
+            </w:tcBorders>
+            <w:tcMar>
+              <w:top w:w="15" w:type="dxa"/>
+              <w:left w:w="15" w:type="dxa"/>
+              <w:bottom w:w="15" w:type="dxa"/>
+              <w:right w:w="15" w:type="dxa"/>
+            </w:tcMar>
             <w:vAlign w:val="center"/>
             <w:hideMark/>
           </w:tcPr>
@@ -8201,6 +8864,18 @@
         <w:tc>
           <w:tcPr>
             <w:tcW w:w="1798" w:type="dxa"/>
+            <w:tcBorders>
+              <w:top w:val="single" w:sz="2" w:space="0" w:color="4C94D8" w:themeColor="text2" w:themeTint="80"/>
+              <w:left w:val="single" w:sz="2" w:space="0" w:color="4C94D8" w:themeColor="text2" w:themeTint="80"/>
+              <w:bottom w:val="single" w:sz="2" w:space="0" w:color="4C94D8" w:themeColor="text2" w:themeTint="80"/>
+              <w:right w:val="single" w:sz="2" w:space="0" w:color="4C94D8" w:themeColor="text2" w:themeTint="80"/>
+            </w:tcBorders>
+            <w:tcMar>
+              <w:top w:w="15" w:type="dxa"/>
+              <w:left w:w="15" w:type="dxa"/>
+              <w:bottom w:w="15" w:type="dxa"/>
+              <w:right w:w="15" w:type="dxa"/>
+            </w:tcMar>
             <w:vAlign w:val="center"/>
             <w:hideMark/>
           </w:tcPr>
@@ -8213,6 +8888,18 @@
         <w:tc>
           <w:tcPr>
             <w:tcW w:w="3230" w:type="dxa"/>
+            <w:tcBorders>
+              <w:top w:val="single" w:sz="2" w:space="0" w:color="4C94D8" w:themeColor="text2" w:themeTint="80"/>
+              <w:left w:val="single" w:sz="2" w:space="0" w:color="4C94D8" w:themeColor="text2" w:themeTint="80"/>
+              <w:bottom w:val="single" w:sz="2" w:space="0" w:color="4C94D8" w:themeColor="text2" w:themeTint="80"/>
+              <w:right w:val="single" w:sz="2" w:space="0" w:color="4C94D8" w:themeColor="text2" w:themeTint="80"/>
+            </w:tcBorders>
+            <w:tcMar>
+              <w:top w:w="15" w:type="dxa"/>
+              <w:left w:w="15" w:type="dxa"/>
+              <w:bottom w:w="15" w:type="dxa"/>
+              <w:right w:w="15" w:type="dxa"/>
+            </w:tcMar>
             <w:vAlign w:val="center"/>
             <w:hideMark/>
           </w:tcPr>
@@ -8225,6 +8912,18 @@
         <w:tc>
           <w:tcPr>
             <w:tcW w:w="1530" w:type="dxa"/>
+            <w:tcBorders>
+              <w:top w:val="single" w:sz="2" w:space="0" w:color="4C94D8" w:themeColor="text2" w:themeTint="80"/>
+              <w:left w:val="single" w:sz="2" w:space="0" w:color="4C94D8" w:themeColor="text2" w:themeTint="80"/>
+              <w:bottom w:val="single" w:sz="2" w:space="0" w:color="4C94D8" w:themeColor="text2" w:themeTint="80"/>
+              <w:right w:val="single" w:sz="2" w:space="0" w:color="4C94D8" w:themeColor="text2" w:themeTint="80"/>
+            </w:tcBorders>
+            <w:tcMar>
+              <w:top w:w="15" w:type="dxa"/>
+              <w:left w:w="15" w:type="dxa"/>
+              <w:bottom w:w="15" w:type="dxa"/>
+              <w:right w:w="15" w:type="dxa"/>
+            </w:tcMar>
             <w:vAlign w:val="center"/>
             <w:hideMark/>
           </w:tcPr>
@@ -8239,6 +8938,18 @@
         <w:tc>
           <w:tcPr>
             <w:tcW w:w="2663" w:type="dxa"/>
+            <w:tcBorders>
+              <w:top w:val="single" w:sz="2" w:space="0" w:color="4C94D8" w:themeColor="text2" w:themeTint="80"/>
+              <w:left w:val="single" w:sz="2" w:space="0" w:color="4C94D8" w:themeColor="text2" w:themeTint="80"/>
+              <w:bottom w:val="single" w:sz="2" w:space="0" w:color="4C94D8" w:themeColor="text2" w:themeTint="80"/>
+              <w:right w:val="single" w:sz="2" w:space="0" w:color="4C94D8" w:themeColor="text2" w:themeTint="80"/>
+            </w:tcBorders>
+            <w:tcMar>
+              <w:top w:w="15" w:type="dxa"/>
+              <w:left w:w="15" w:type="dxa"/>
+              <w:bottom w:w="15" w:type="dxa"/>
+              <w:right w:w="15" w:type="dxa"/>
+            </w:tcMar>
             <w:vAlign w:val="center"/>
             <w:hideMark/>
           </w:tcPr>
@@ -8247,21 +8958,24 @@
         <w:tc>
           <w:tcPr>
             <w:tcW w:w="1656" w:type="dxa"/>
-            <w:vAlign w:val="center"/>
-            <w:hideMark/>
-          </w:tcPr>
-          <w:p>
-            <w:r>
-              <w:t>19</w:t>
-            </w:r>
-            <w:r>
-              <w:t>/</w:t>
-            </w:r>
-            <w:r>
-              <w:t>08</w:t>
-            </w:r>
-            <w:r>
-              <w:t>/2025</w:t>
+            <w:tcBorders>
+              <w:top w:val="single" w:sz="2" w:space="0" w:color="4C94D8" w:themeColor="text2" w:themeTint="80"/>
+              <w:left w:val="single" w:sz="2" w:space="0" w:color="4C94D8" w:themeColor="text2" w:themeTint="80"/>
+              <w:bottom w:val="single" w:sz="2" w:space="0" w:color="4C94D8" w:themeColor="text2" w:themeTint="80"/>
+              <w:right w:val="single" w:sz="2" w:space="0" w:color="4C94D8" w:themeColor="text2" w:themeTint="80"/>
+            </w:tcBorders>
+            <w:tcMar>
+              <w:top w:w="15" w:type="dxa"/>
+              <w:left w:w="15" w:type="dxa"/>
+              <w:bottom w:w="15" w:type="dxa"/>
+              <w:right w:w="15" w:type="dxa"/>
+            </w:tcMar>
+            <w:vAlign w:val="center"/>
+            <w:hideMark/>
+          </w:tcPr>
+          <w:p>
+            <w:r>
+              <w:t>19/08/2025</w:t>
             </w:r>
           </w:p>
         </w:tc>
@@ -8273,38 +8987,87 @@
         <w:tc>
           <w:tcPr>
             <w:tcW w:w="1798" w:type="dxa"/>
-            <w:vAlign w:val="center"/>
-            <w:hideMark/>
-          </w:tcPr>
-          <w:p>
-            <w:r>
-              <w:t>Claire Morel</w:t>
-            </w:r>
+            <w:tcBorders>
+              <w:top w:val="single" w:sz="2" w:space="0" w:color="4C94D8" w:themeColor="text2" w:themeTint="80"/>
+              <w:left w:val="single" w:sz="2" w:space="0" w:color="4C94D8" w:themeColor="text2" w:themeTint="80"/>
+              <w:bottom w:val="single" w:sz="2" w:space="0" w:color="4C94D8" w:themeColor="text2" w:themeTint="80"/>
+              <w:right w:val="single" w:sz="2" w:space="0" w:color="4C94D8" w:themeColor="text2" w:themeTint="80"/>
+            </w:tcBorders>
+            <w:tcMar>
+              <w:top w:w="15" w:type="dxa"/>
+              <w:left w:w="15" w:type="dxa"/>
+              <w:bottom w:w="15" w:type="dxa"/>
+              <w:right w:w="15" w:type="dxa"/>
+            </w:tcMar>
+            <w:vAlign w:val="center"/>
+            <w:hideMark/>
+          </w:tcPr>
+          <w:p>
+            <w:r>
+              <w:t xml:space="preserve">Ash </w:t>
+            </w:r>
+            <w:proofErr w:type="spellStart"/>
+            <w:r>
+              <w:t>Callum</w:t>
+            </w:r>
+            <w:proofErr w:type="spellEnd"/>
           </w:p>
         </w:tc>
         <w:tc>
           <w:tcPr>
             <w:tcW w:w="3230" w:type="dxa"/>
-            <w:vAlign w:val="center"/>
-            <w:hideMark/>
-          </w:tcPr>
-          <w:p>
-            <w:r>
-              <w:t xml:space="preserve">Chief Product </w:t>
+            <w:tcBorders>
+              <w:top w:val="single" w:sz="2" w:space="0" w:color="4C94D8" w:themeColor="text2" w:themeTint="80"/>
+              <w:left w:val="single" w:sz="2" w:space="0" w:color="4C94D8" w:themeColor="text2" w:themeTint="80"/>
+              <w:bottom w:val="single" w:sz="2" w:space="0" w:color="4C94D8" w:themeColor="text2" w:themeTint="80"/>
+              <w:right w:val="single" w:sz="2" w:space="0" w:color="4C94D8" w:themeColor="text2" w:themeTint="80"/>
+            </w:tcBorders>
+            <w:tcMar>
+              <w:top w:w="15" w:type="dxa"/>
+              <w:left w:w="15" w:type="dxa"/>
+              <w:bottom w:w="15" w:type="dxa"/>
+              <w:right w:w="15" w:type="dxa"/>
+            </w:tcMar>
+            <w:vAlign w:val="center"/>
+            <w:hideMark/>
+          </w:tcPr>
+          <w:p>
+            <w:r>
+              <w:t xml:space="preserve">Chief </w:t>
             </w:r>
             <w:proofErr w:type="spellStart"/>
             <w:r>
+              <w:t>Executive</w:t>
+            </w:r>
+            <w:proofErr w:type="spellEnd"/>
+            <w:r>
+              <w:t xml:space="preserve"> </w:t>
+            </w:r>
+            <w:proofErr w:type="spellStart"/>
+            <w:r>
               <w:t>Officer</w:t>
             </w:r>
             <w:proofErr w:type="spellEnd"/>
             <w:r>
-              <w:t xml:space="preserve"> (CPO)</w:t>
+              <w:t xml:space="preserve"> (CEO)</w:t>
             </w:r>
           </w:p>
         </w:tc>
         <w:tc>
           <w:tcPr>
             <w:tcW w:w="1530" w:type="dxa"/>
+            <w:tcBorders>
+              <w:top w:val="single" w:sz="2" w:space="0" w:color="4C94D8" w:themeColor="text2" w:themeTint="80"/>
+              <w:left w:val="single" w:sz="2" w:space="0" w:color="4C94D8" w:themeColor="text2" w:themeTint="80"/>
+              <w:bottom w:val="single" w:sz="2" w:space="0" w:color="4C94D8" w:themeColor="text2" w:themeTint="80"/>
+              <w:right w:val="single" w:sz="2" w:space="0" w:color="4C94D8" w:themeColor="text2" w:themeTint="80"/>
+            </w:tcBorders>
+            <w:tcMar>
+              <w:top w:w="15" w:type="dxa"/>
+              <w:left w:w="15" w:type="dxa"/>
+              <w:bottom w:w="15" w:type="dxa"/>
+              <w:right w:w="15" w:type="dxa"/>
+            </w:tcMar>
             <w:vAlign w:val="center"/>
             <w:hideMark/>
           </w:tcPr>
@@ -8319,6 +9082,18 @@
         <w:tc>
           <w:tcPr>
             <w:tcW w:w="2663" w:type="dxa"/>
+            <w:tcBorders>
+              <w:top w:val="single" w:sz="2" w:space="0" w:color="4C94D8" w:themeColor="text2" w:themeTint="80"/>
+              <w:left w:val="single" w:sz="2" w:space="0" w:color="4C94D8" w:themeColor="text2" w:themeTint="80"/>
+              <w:bottom w:val="single" w:sz="2" w:space="0" w:color="4C94D8" w:themeColor="text2" w:themeTint="80"/>
+              <w:right w:val="single" w:sz="2" w:space="0" w:color="4C94D8" w:themeColor="text2" w:themeTint="80"/>
+            </w:tcBorders>
+            <w:tcMar>
+              <w:top w:w="15" w:type="dxa"/>
+              <w:left w:w="15" w:type="dxa"/>
+              <w:bottom w:w="15" w:type="dxa"/>
+              <w:right w:w="15" w:type="dxa"/>
+            </w:tcMar>
             <w:vAlign w:val="center"/>
             <w:hideMark/>
           </w:tcPr>
@@ -8327,6 +9102,18 @@
         <w:tc>
           <w:tcPr>
             <w:tcW w:w="1656" w:type="dxa"/>
+            <w:tcBorders>
+              <w:top w:val="single" w:sz="2" w:space="0" w:color="4C94D8" w:themeColor="text2" w:themeTint="80"/>
+              <w:left w:val="single" w:sz="2" w:space="0" w:color="4C94D8" w:themeColor="text2" w:themeTint="80"/>
+              <w:bottom w:val="single" w:sz="2" w:space="0" w:color="4C94D8" w:themeColor="text2" w:themeTint="80"/>
+              <w:right w:val="single" w:sz="2" w:space="0" w:color="4C94D8" w:themeColor="text2" w:themeTint="80"/>
+            </w:tcBorders>
+            <w:tcMar>
+              <w:top w:w="15" w:type="dxa"/>
+              <w:left w:w="15" w:type="dxa"/>
+              <w:bottom w:w="15" w:type="dxa"/>
+              <w:right w:w="15" w:type="dxa"/>
+            </w:tcMar>
             <w:vAlign w:val="center"/>
             <w:hideMark/>
           </w:tcPr>
@@ -8340,36 +9127,80 @@
         <w:tc>
           <w:tcPr>
             <w:tcW w:w="1798" w:type="dxa"/>
+            <w:tcBorders>
+              <w:top w:val="single" w:sz="2" w:space="0" w:color="4C94D8" w:themeColor="text2" w:themeTint="80"/>
+              <w:left w:val="single" w:sz="2" w:space="0" w:color="4C94D8" w:themeColor="text2" w:themeTint="80"/>
+              <w:bottom w:val="single" w:sz="2" w:space="0" w:color="4C94D8" w:themeColor="text2" w:themeTint="80"/>
+              <w:right w:val="single" w:sz="2" w:space="0" w:color="4C94D8" w:themeColor="text2" w:themeTint="80"/>
+            </w:tcBorders>
+            <w:tcMar>
+              <w:top w:w="15" w:type="dxa"/>
+              <w:left w:w="15" w:type="dxa"/>
+              <w:bottom w:w="15" w:type="dxa"/>
+              <w:right w:w="15" w:type="dxa"/>
+            </w:tcMar>
             <w:vAlign w:val="center"/>
             <w:hideMark/>
           </w:tcPr>
           <w:p>
             <w:r>
               <w:lastRenderedPageBreak/>
-              <w:t>Julien Lefèvre</w:t>
-            </w:r>
+              <w:t xml:space="preserve">Natasha </w:t>
+            </w:r>
+            <w:proofErr w:type="spellStart"/>
+            <w:r>
+              <w:t>Jarson</w:t>
+            </w:r>
+            <w:proofErr w:type="spellEnd"/>
           </w:p>
         </w:tc>
         <w:tc>
           <w:tcPr>
             <w:tcW w:w="3230" w:type="dxa"/>
-            <w:vAlign w:val="center"/>
-            <w:hideMark/>
-          </w:tcPr>
-          <w:p>
-            <w:r>
-              <w:t xml:space="preserve">Product </w:t>
+            <w:tcBorders>
+              <w:top w:val="single" w:sz="2" w:space="0" w:color="4C94D8" w:themeColor="text2" w:themeTint="80"/>
+              <w:left w:val="single" w:sz="2" w:space="0" w:color="4C94D8" w:themeColor="text2" w:themeTint="80"/>
+              <w:bottom w:val="single" w:sz="2" w:space="0" w:color="4C94D8" w:themeColor="text2" w:themeTint="80"/>
+              <w:right w:val="single" w:sz="2" w:space="0" w:color="4C94D8" w:themeColor="text2" w:themeTint="80"/>
+            </w:tcBorders>
+            <w:tcMar>
+              <w:top w:w="15" w:type="dxa"/>
+              <w:left w:w="15" w:type="dxa"/>
+              <w:bottom w:w="15" w:type="dxa"/>
+              <w:right w:w="15" w:type="dxa"/>
+            </w:tcMar>
+            <w:vAlign w:val="center"/>
+            <w:hideMark/>
+          </w:tcPr>
+          <w:p>
+            <w:r>
+              <w:t xml:space="preserve">Chief Information </w:t>
             </w:r>
             <w:proofErr w:type="spellStart"/>
             <w:r>
-              <w:t>Owner</w:t>
+              <w:t>Officer</w:t>
             </w:r>
             <w:proofErr w:type="spellEnd"/>
+            <w:r>
+              <w:t xml:space="preserve"> (CIO)</w:t>
+            </w:r>
           </w:p>
         </w:tc>
         <w:tc>
           <w:tcPr>
             <w:tcW w:w="1530" w:type="dxa"/>
+            <w:tcBorders>
+              <w:top w:val="single" w:sz="2" w:space="0" w:color="4C94D8" w:themeColor="text2" w:themeTint="80"/>
+              <w:left w:val="single" w:sz="2" w:space="0" w:color="4C94D8" w:themeColor="text2" w:themeTint="80"/>
+              <w:bottom w:val="single" w:sz="2" w:space="0" w:color="4C94D8" w:themeColor="text2" w:themeTint="80"/>
+              <w:right w:val="single" w:sz="2" w:space="0" w:color="4C94D8" w:themeColor="text2" w:themeTint="80"/>
+            </w:tcBorders>
+            <w:tcMar>
+              <w:top w:w="15" w:type="dxa"/>
+              <w:left w:w="15" w:type="dxa"/>
+              <w:bottom w:w="15" w:type="dxa"/>
+              <w:right w:w="15" w:type="dxa"/>
+            </w:tcMar>
             <w:vAlign w:val="center"/>
             <w:hideMark/>
           </w:tcPr>
@@ -8384,6 +9215,18 @@
         <w:tc>
           <w:tcPr>
             <w:tcW w:w="2663" w:type="dxa"/>
+            <w:tcBorders>
+              <w:top w:val="single" w:sz="2" w:space="0" w:color="4C94D8" w:themeColor="text2" w:themeTint="80"/>
+              <w:left w:val="single" w:sz="2" w:space="0" w:color="4C94D8" w:themeColor="text2" w:themeTint="80"/>
+              <w:bottom w:val="single" w:sz="2" w:space="0" w:color="4C94D8" w:themeColor="text2" w:themeTint="80"/>
+              <w:right w:val="single" w:sz="2" w:space="0" w:color="4C94D8" w:themeColor="text2" w:themeTint="80"/>
+            </w:tcBorders>
+            <w:tcMar>
+              <w:top w:w="15" w:type="dxa"/>
+              <w:left w:w="15" w:type="dxa"/>
+              <w:bottom w:w="15" w:type="dxa"/>
+              <w:right w:w="15" w:type="dxa"/>
+            </w:tcMar>
             <w:vAlign w:val="center"/>
             <w:hideMark/>
           </w:tcPr>
@@ -8392,6 +9235,18 @@
         <w:tc>
           <w:tcPr>
             <w:tcW w:w="1656" w:type="dxa"/>
+            <w:tcBorders>
+              <w:top w:val="single" w:sz="2" w:space="0" w:color="4C94D8" w:themeColor="text2" w:themeTint="80"/>
+              <w:left w:val="single" w:sz="2" w:space="0" w:color="4C94D8" w:themeColor="text2" w:themeTint="80"/>
+              <w:bottom w:val="single" w:sz="2" w:space="0" w:color="4C94D8" w:themeColor="text2" w:themeTint="80"/>
+              <w:right w:val="single" w:sz="2" w:space="0" w:color="4C94D8" w:themeColor="text2" w:themeTint="80"/>
+            </w:tcBorders>
+            <w:tcMar>
+              <w:top w:w="15" w:type="dxa"/>
+              <w:left w:w="15" w:type="dxa"/>
+              <w:bottom w:w="15" w:type="dxa"/>
+              <w:right w:w="15" w:type="dxa"/>
+            </w:tcMar>
             <w:vAlign w:val="center"/>
             <w:hideMark/>
           </w:tcPr>
@@ -8405,35 +9260,74 @@
         <w:tc>
           <w:tcPr>
             <w:tcW w:w="1798" w:type="dxa"/>
-            <w:vAlign w:val="center"/>
-            <w:hideMark/>
-          </w:tcPr>
-          <w:p>
-            <w:r>
-              <w:t>Sarah Benali</w:t>
+            <w:tcBorders>
+              <w:top w:val="single" w:sz="2" w:space="0" w:color="4C94D8" w:themeColor="text2" w:themeTint="80"/>
+              <w:left w:val="single" w:sz="2" w:space="0" w:color="4C94D8" w:themeColor="text2" w:themeTint="80"/>
+              <w:bottom w:val="single" w:sz="2" w:space="0" w:color="4C94D8" w:themeColor="text2" w:themeTint="80"/>
+              <w:right w:val="single" w:sz="2" w:space="0" w:color="4C94D8" w:themeColor="text2" w:themeTint="80"/>
+            </w:tcBorders>
+            <w:tcMar>
+              <w:top w:w="15" w:type="dxa"/>
+              <w:left w:w="15" w:type="dxa"/>
+              <w:bottom w:w="15" w:type="dxa"/>
+              <w:right w:w="15" w:type="dxa"/>
+            </w:tcMar>
+            <w:vAlign w:val="center"/>
+            <w:hideMark/>
+          </w:tcPr>
+          <w:p>
+            <w:r>
+              <w:t>Daniel Anthony</w:t>
             </w:r>
           </w:p>
         </w:tc>
         <w:tc>
           <w:tcPr>
             <w:tcW w:w="3230" w:type="dxa"/>
-            <w:vAlign w:val="center"/>
-            <w:hideMark/>
-          </w:tcPr>
-          <w:p>
-            <w:r>
-              <w:t xml:space="preserve">Lead </w:t>
+            <w:tcBorders>
+              <w:top w:val="single" w:sz="2" w:space="0" w:color="4C94D8" w:themeColor="text2" w:themeTint="80"/>
+              <w:left w:val="single" w:sz="2" w:space="0" w:color="4C94D8" w:themeColor="text2" w:themeTint="80"/>
+              <w:bottom w:val="single" w:sz="2" w:space="0" w:color="4C94D8" w:themeColor="text2" w:themeTint="80"/>
+              <w:right w:val="single" w:sz="2" w:space="0" w:color="4C94D8" w:themeColor="text2" w:themeTint="80"/>
+            </w:tcBorders>
+            <w:tcMar>
+              <w:top w:w="15" w:type="dxa"/>
+              <w:left w:w="15" w:type="dxa"/>
+              <w:bottom w:w="15" w:type="dxa"/>
+              <w:right w:w="15" w:type="dxa"/>
+            </w:tcMar>
+            <w:vAlign w:val="center"/>
+            <w:hideMark/>
+          </w:tcPr>
+          <w:p>
+            <w:r>
+              <w:t xml:space="preserve">Chief Product </w:t>
             </w:r>
             <w:proofErr w:type="spellStart"/>
             <w:r>
-              <w:t>Developer</w:t>
+              <w:t>Officer</w:t>
             </w:r>
             <w:proofErr w:type="spellEnd"/>
+            <w:r>
+              <w:t xml:space="preserve"> (CPO)</w:t>
+            </w:r>
           </w:p>
         </w:tc>
         <w:tc>
           <w:tcPr>
             <w:tcW w:w="1530" w:type="dxa"/>
+            <w:tcBorders>
+              <w:top w:val="single" w:sz="2" w:space="0" w:color="4C94D8" w:themeColor="text2" w:themeTint="80"/>
+              <w:left w:val="single" w:sz="2" w:space="0" w:color="4C94D8" w:themeColor="text2" w:themeTint="80"/>
+              <w:bottom w:val="single" w:sz="2" w:space="0" w:color="4C94D8" w:themeColor="text2" w:themeTint="80"/>
+              <w:right w:val="single" w:sz="2" w:space="0" w:color="4C94D8" w:themeColor="text2" w:themeTint="80"/>
+            </w:tcBorders>
+            <w:tcMar>
+              <w:top w:w="15" w:type="dxa"/>
+              <w:left w:w="15" w:type="dxa"/>
+              <w:bottom w:w="15" w:type="dxa"/>
+              <w:right w:w="15" w:type="dxa"/>
+            </w:tcMar>
             <w:vAlign w:val="center"/>
             <w:hideMark/>
           </w:tcPr>
@@ -8448,6 +9342,18 @@
         <w:tc>
           <w:tcPr>
             <w:tcW w:w="2663" w:type="dxa"/>
+            <w:tcBorders>
+              <w:top w:val="single" w:sz="2" w:space="0" w:color="4C94D8" w:themeColor="text2" w:themeTint="80"/>
+              <w:left w:val="single" w:sz="2" w:space="0" w:color="4C94D8" w:themeColor="text2" w:themeTint="80"/>
+              <w:bottom w:val="single" w:sz="2" w:space="0" w:color="4C94D8" w:themeColor="text2" w:themeTint="80"/>
+              <w:right w:val="single" w:sz="2" w:space="0" w:color="4C94D8" w:themeColor="text2" w:themeTint="80"/>
+            </w:tcBorders>
+            <w:tcMar>
+              <w:top w:w="15" w:type="dxa"/>
+              <w:left w:w="15" w:type="dxa"/>
+              <w:bottom w:w="15" w:type="dxa"/>
+              <w:right w:w="15" w:type="dxa"/>
+            </w:tcMar>
             <w:vAlign w:val="center"/>
             <w:hideMark/>
           </w:tcPr>
@@ -8456,6 +9362,18 @@
         <w:tc>
           <w:tcPr>
             <w:tcW w:w="1656" w:type="dxa"/>
+            <w:tcBorders>
+              <w:top w:val="single" w:sz="2" w:space="0" w:color="4C94D8" w:themeColor="text2" w:themeTint="80"/>
+              <w:left w:val="single" w:sz="2" w:space="0" w:color="4C94D8" w:themeColor="text2" w:themeTint="80"/>
+              <w:bottom w:val="single" w:sz="2" w:space="0" w:color="4C94D8" w:themeColor="text2" w:themeTint="80"/>
+              <w:right w:val="single" w:sz="2" w:space="0" w:color="4C94D8" w:themeColor="text2" w:themeTint="80"/>
+            </w:tcBorders>
+            <w:tcMar>
+              <w:top w:w="15" w:type="dxa"/>
+              <w:left w:w="15" w:type="dxa"/>
+              <w:bottom w:w="15" w:type="dxa"/>
+              <w:right w:w="15" w:type="dxa"/>
+            </w:tcMar>
             <w:vAlign w:val="center"/>
             <w:hideMark/>
           </w:tcPr>
@@ -8469,30 +9387,79 @@
         <w:tc>
           <w:tcPr>
             <w:tcW w:w="1798" w:type="dxa"/>
-            <w:vAlign w:val="center"/>
-            <w:hideMark/>
-          </w:tcPr>
-          <w:p>
-            <w:r>
-              <w:t>Léa Dubois</w:t>
-            </w:r>
+            <w:tcBorders>
+              <w:top w:val="single" w:sz="2" w:space="0" w:color="4C94D8" w:themeColor="text2" w:themeTint="80"/>
+              <w:left w:val="single" w:sz="2" w:space="0" w:color="4C94D8" w:themeColor="text2" w:themeTint="80"/>
+              <w:bottom w:val="single" w:sz="2" w:space="0" w:color="4C94D8" w:themeColor="text2" w:themeTint="80"/>
+              <w:right w:val="single" w:sz="2" w:space="0" w:color="4C94D8" w:themeColor="text2" w:themeTint="80"/>
+            </w:tcBorders>
+            <w:tcMar>
+              <w:top w:w="15" w:type="dxa"/>
+              <w:left w:w="15" w:type="dxa"/>
+              <w:bottom w:w="15" w:type="dxa"/>
+              <w:right w:w="15" w:type="dxa"/>
+            </w:tcMar>
+            <w:vAlign w:val="center"/>
+            <w:hideMark/>
+          </w:tcPr>
+          <w:p>
+            <w:r>
+              <w:t xml:space="preserve">Christina </w:t>
+            </w:r>
+            <w:proofErr w:type="spellStart"/>
+            <w:r>
+              <w:t>Orgega</w:t>
+            </w:r>
+            <w:proofErr w:type="spellEnd"/>
           </w:p>
         </w:tc>
         <w:tc>
           <w:tcPr>
             <w:tcW w:w="3230" w:type="dxa"/>
-            <w:vAlign w:val="center"/>
-            <w:hideMark/>
-          </w:tcPr>
-          <w:p>
-            <w:r>
-              <w:t>Responsable Sécurité / DPO</w:t>
+            <w:tcBorders>
+              <w:top w:val="single" w:sz="2" w:space="0" w:color="4C94D8" w:themeColor="text2" w:themeTint="80"/>
+              <w:left w:val="single" w:sz="2" w:space="0" w:color="4C94D8" w:themeColor="text2" w:themeTint="80"/>
+              <w:bottom w:val="single" w:sz="2" w:space="0" w:color="4C94D8" w:themeColor="text2" w:themeTint="80"/>
+              <w:right w:val="single" w:sz="2" w:space="0" w:color="4C94D8" w:themeColor="text2" w:themeTint="80"/>
+            </w:tcBorders>
+            <w:tcMar>
+              <w:top w:w="15" w:type="dxa"/>
+              <w:left w:w="15" w:type="dxa"/>
+              <w:bottom w:w="15" w:type="dxa"/>
+              <w:right w:w="15" w:type="dxa"/>
+            </w:tcMar>
+            <w:vAlign w:val="center"/>
+            <w:hideMark/>
+          </w:tcPr>
+          <w:p>
+            <w:r>
+              <w:t xml:space="preserve">Chief Marketing </w:t>
+            </w:r>
+            <w:proofErr w:type="spellStart"/>
+            <w:r>
+              <w:t>Officer</w:t>
+            </w:r>
+            <w:proofErr w:type="spellEnd"/>
+            <w:r>
+              <w:t xml:space="preserve"> (CMO)</w:t>
             </w:r>
           </w:p>
         </w:tc>
         <w:tc>
           <w:tcPr>
             <w:tcW w:w="1530" w:type="dxa"/>
+            <w:tcBorders>
+              <w:top w:val="single" w:sz="2" w:space="0" w:color="4C94D8" w:themeColor="text2" w:themeTint="80"/>
+              <w:left w:val="single" w:sz="2" w:space="0" w:color="4C94D8" w:themeColor="text2" w:themeTint="80"/>
+              <w:bottom w:val="single" w:sz="2" w:space="0" w:color="4C94D8" w:themeColor="text2" w:themeTint="80"/>
+              <w:right w:val="single" w:sz="2" w:space="0" w:color="4C94D8" w:themeColor="text2" w:themeTint="80"/>
+            </w:tcBorders>
+            <w:tcMar>
+              <w:top w:w="15" w:type="dxa"/>
+              <w:left w:w="15" w:type="dxa"/>
+              <w:bottom w:w="15" w:type="dxa"/>
+              <w:right w:w="15" w:type="dxa"/>
+            </w:tcMar>
             <w:vAlign w:val="center"/>
             <w:hideMark/>
           </w:tcPr>
@@ -8507,6 +9474,18 @@
         <w:tc>
           <w:tcPr>
             <w:tcW w:w="2663" w:type="dxa"/>
+            <w:tcBorders>
+              <w:top w:val="single" w:sz="2" w:space="0" w:color="4C94D8" w:themeColor="text2" w:themeTint="80"/>
+              <w:left w:val="single" w:sz="2" w:space="0" w:color="4C94D8" w:themeColor="text2" w:themeTint="80"/>
+              <w:bottom w:val="single" w:sz="2" w:space="0" w:color="4C94D8" w:themeColor="text2" w:themeTint="80"/>
+              <w:right w:val="single" w:sz="2" w:space="0" w:color="4C94D8" w:themeColor="text2" w:themeTint="80"/>
+            </w:tcBorders>
+            <w:tcMar>
+              <w:top w:w="15" w:type="dxa"/>
+              <w:left w:w="15" w:type="dxa"/>
+              <w:bottom w:w="15" w:type="dxa"/>
+              <w:right w:w="15" w:type="dxa"/>
+            </w:tcMar>
             <w:vAlign w:val="center"/>
             <w:hideMark/>
           </w:tcPr>
@@ -8515,6 +9494,18 @@
         <w:tc>
           <w:tcPr>
             <w:tcW w:w="1656" w:type="dxa"/>
+            <w:tcBorders>
+              <w:top w:val="single" w:sz="2" w:space="0" w:color="4C94D8" w:themeColor="text2" w:themeTint="80"/>
+              <w:left w:val="single" w:sz="2" w:space="0" w:color="4C94D8" w:themeColor="text2" w:themeTint="80"/>
+              <w:bottom w:val="single" w:sz="2" w:space="0" w:color="4C94D8" w:themeColor="text2" w:themeTint="80"/>
+              <w:right w:val="single" w:sz="2" w:space="0" w:color="4C94D8" w:themeColor="text2" w:themeTint="80"/>
+            </w:tcBorders>
+            <w:tcMar>
+              <w:top w:w="15" w:type="dxa"/>
+              <w:left w:w="15" w:type="dxa"/>
+              <w:bottom w:w="15" w:type="dxa"/>
+              <w:right w:w="15" w:type="dxa"/>
+            </w:tcMar>
             <w:vAlign w:val="center"/>
             <w:hideMark/>
           </w:tcPr>
@@ -8528,38 +9519,74 @@
         <w:tc>
           <w:tcPr>
             <w:tcW w:w="1798" w:type="dxa"/>
-            <w:vAlign w:val="center"/>
-            <w:hideMark/>
-          </w:tcPr>
-          <w:p>
-            <w:r>
-              <w:t>Laura Guiraud</w:t>
+            <w:tcBorders>
+              <w:top w:val="single" w:sz="2" w:space="0" w:color="4C94D8" w:themeColor="text2" w:themeTint="80"/>
+              <w:left w:val="single" w:sz="2" w:space="0" w:color="4C94D8" w:themeColor="text2" w:themeTint="80"/>
+              <w:bottom w:val="single" w:sz="2" w:space="0" w:color="4C94D8" w:themeColor="text2" w:themeTint="80"/>
+              <w:right w:val="single" w:sz="2" w:space="0" w:color="4C94D8" w:themeColor="text2" w:themeTint="80"/>
+            </w:tcBorders>
+            <w:tcMar>
+              <w:top w:w="15" w:type="dxa"/>
+              <w:left w:w="15" w:type="dxa"/>
+              <w:bottom w:w="15" w:type="dxa"/>
+              <w:right w:w="15" w:type="dxa"/>
+            </w:tcMar>
+            <w:vAlign w:val="center"/>
+            <w:hideMark/>
+          </w:tcPr>
+          <w:p>
+            <w:r>
+              <w:t>Jo Kumar</w:t>
             </w:r>
           </w:p>
         </w:tc>
         <w:tc>
           <w:tcPr>
             <w:tcW w:w="3230" w:type="dxa"/>
-            <w:vAlign w:val="center"/>
-            <w:hideMark/>
-          </w:tcPr>
-          <w:p>
-            <w:r>
-              <w:t xml:space="preserve">Customer </w:t>
+            <w:tcBorders>
+              <w:top w:val="single" w:sz="2" w:space="0" w:color="4C94D8" w:themeColor="text2" w:themeTint="80"/>
+              <w:left w:val="single" w:sz="2" w:space="0" w:color="4C94D8" w:themeColor="text2" w:themeTint="80"/>
+              <w:bottom w:val="single" w:sz="2" w:space="0" w:color="4C94D8" w:themeColor="text2" w:themeTint="80"/>
+              <w:right w:val="single" w:sz="2" w:space="0" w:color="4C94D8" w:themeColor="text2" w:themeTint="80"/>
+            </w:tcBorders>
+            <w:tcMar>
+              <w:top w:w="15" w:type="dxa"/>
+              <w:left w:w="15" w:type="dxa"/>
+              <w:bottom w:w="15" w:type="dxa"/>
+              <w:right w:w="15" w:type="dxa"/>
+            </w:tcMar>
+            <w:vAlign w:val="center"/>
+            <w:hideMark/>
+          </w:tcPr>
+          <w:p>
+            <w:r>
+              <w:t xml:space="preserve">Chief Financial </w:t>
             </w:r>
             <w:proofErr w:type="spellStart"/>
             <w:r>
-              <w:t>Success</w:t>
+              <w:t>Officer</w:t>
             </w:r>
             <w:proofErr w:type="spellEnd"/>
             <w:r>
-              <w:t xml:space="preserve"> Manager</w:t>
+              <w:t xml:space="preserve"> (CFO)</w:t>
             </w:r>
           </w:p>
         </w:tc>
         <w:tc>
           <w:tcPr>
             <w:tcW w:w="1530" w:type="dxa"/>
+            <w:tcBorders>
+              <w:top w:val="single" w:sz="2" w:space="0" w:color="4C94D8" w:themeColor="text2" w:themeTint="80"/>
+              <w:left w:val="single" w:sz="2" w:space="0" w:color="4C94D8" w:themeColor="text2" w:themeTint="80"/>
+              <w:bottom w:val="single" w:sz="2" w:space="0" w:color="4C94D8" w:themeColor="text2" w:themeTint="80"/>
+              <w:right w:val="single" w:sz="2" w:space="0" w:color="4C94D8" w:themeColor="text2" w:themeTint="80"/>
+            </w:tcBorders>
+            <w:tcMar>
+              <w:top w:w="15" w:type="dxa"/>
+              <w:left w:w="15" w:type="dxa"/>
+              <w:bottom w:w="15" w:type="dxa"/>
+              <w:right w:w="15" w:type="dxa"/>
+            </w:tcMar>
             <w:vAlign w:val="center"/>
             <w:hideMark/>
           </w:tcPr>
@@ -8574,6 +9601,18 @@
         <w:tc>
           <w:tcPr>
             <w:tcW w:w="2663" w:type="dxa"/>
+            <w:tcBorders>
+              <w:top w:val="single" w:sz="2" w:space="0" w:color="4C94D8" w:themeColor="text2" w:themeTint="80"/>
+              <w:left w:val="single" w:sz="2" w:space="0" w:color="4C94D8" w:themeColor="text2" w:themeTint="80"/>
+              <w:bottom w:val="single" w:sz="2" w:space="0" w:color="4C94D8" w:themeColor="text2" w:themeTint="80"/>
+              <w:right w:val="single" w:sz="2" w:space="0" w:color="4C94D8" w:themeColor="text2" w:themeTint="80"/>
+            </w:tcBorders>
+            <w:tcMar>
+              <w:top w:w="15" w:type="dxa"/>
+              <w:left w:w="15" w:type="dxa"/>
+              <w:bottom w:w="15" w:type="dxa"/>
+              <w:right w:w="15" w:type="dxa"/>
+            </w:tcMar>
             <w:vAlign w:val="center"/>
             <w:hideMark/>
           </w:tcPr>
@@ -8582,6 +9621,18 @@
         <w:tc>
           <w:tcPr>
             <w:tcW w:w="1656" w:type="dxa"/>
+            <w:tcBorders>
+              <w:top w:val="single" w:sz="2" w:space="0" w:color="4C94D8" w:themeColor="text2" w:themeTint="80"/>
+              <w:left w:val="single" w:sz="2" w:space="0" w:color="4C94D8" w:themeColor="text2" w:themeTint="80"/>
+              <w:bottom w:val="single" w:sz="2" w:space="0" w:color="4C94D8" w:themeColor="text2" w:themeTint="80"/>
+              <w:right w:val="single" w:sz="2" w:space="0" w:color="4C94D8" w:themeColor="text2" w:themeTint="80"/>
+            </w:tcBorders>
+            <w:tcMar>
+              <w:top w:w="15" w:type="dxa"/>
+              <w:left w:w="15" w:type="dxa"/>
+              <w:bottom w:w="15" w:type="dxa"/>
+              <w:right w:w="15" w:type="dxa"/>
+            </w:tcMar>
             <w:vAlign w:val="center"/>
             <w:hideMark/>
           </w:tcPr>
@@ -8595,30 +9646,71 @@
         <w:tc>
           <w:tcPr>
             <w:tcW w:w="1798" w:type="dxa"/>
-            <w:vAlign w:val="center"/>
-            <w:hideMark/>
-          </w:tcPr>
-          <w:p>
-            <w:r>
-              <w:t>Marc Girard</w:t>
+            <w:tcBorders>
+              <w:top w:val="single" w:sz="2" w:space="0" w:color="4C94D8" w:themeColor="text2" w:themeTint="80"/>
+              <w:left w:val="single" w:sz="2" w:space="0" w:color="4C94D8" w:themeColor="text2" w:themeTint="80"/>
+              <w:bottom w:val="single" w:sz="2" w:space="0" w:color="4C94D8" w:themeColor="text2" w:themeTint="80"/>
+              <w:right w:val="single" w:sz="2" w:space="0" w:color="4C94D8" w:themeColor="text2" w:themeTint="80"/>
+            </w:tcBorders>
+            <w:tcMar>
+              <w:top w:w="15" w:type="dxa"/>
+              <w:left w:w="15" w:type="dxa"/>
+              <w:bottom w:w="15" w:type="dxa"/>
+              <w:right w:w="15" w:type="dxa"/>
+            </w:tcMar>
+            <w:vAlign w:val="center"/>
+            <w:hideMark/>
+          </w:tcPr>
+          <w:p>
+            <w:r>
+              <w:t>Pete Parker</w:t>
             </w:r>
           </w:p>
         </w:tc>
         <w:tc>
           <w:tcPr>
             <w:tcW w:w="3230" w:type="dxa"/>
-            <w:vAlign w:val="center"/>
-            <w:hideMark/>
-          </w:tcPr>
-          <w:p>
-            <w:r>
-              <w:t>CEO</w:t>
-            </w:r>
+            <w:tcBorders>
+              <w:top w:val="single" w:sz="2" w:space="0" w:color="4C94D8" w:themeColor="text2" w:themeTint="80"/>
+              <w:left w:val="single" w:sz="2" w:space="0" w:color="4C94D8" w:themeColor="text2" w:themeTint="80"/>
+              <w:bottom w:val="single" w:sz="2" w:space="0" w:color="4C94D8" w:themeColor="text2" w:themeTint="80"/>
+              <w:right w:val="single" w:sz="2" w:space="0" w:color="4C94D8" w:themeColor="text2" w:themeTint="80"/>
+            </w:tcBorders>
+            <w:tcMar>
+              <w:top w:w="15" w:type="dxa"/>
+              <w:left w:w="15" w:type="dxa"/>
+              <w:bottom w:w="15" w:type="dxa"/>
+              <w:right w:w="15" w:type="dxa"/>
+            </w:tcMar>
+            <w:vAlign w:val="center"/>
+            <w:hideMark/>
+          </w:tcPr>
+          <w:p>
+            <w:r>
+              <w:t xml:space="preserve">Engineering </w:t>
+            </w:r>
+            <w:proofErr w:type="spellStart"/>
+            <w:r>
+              <w:t>Owner</w:t>
+            </w:r>
+            <w:proofErr w:type="spellEnd"/>
           </w:p>
         </w:tc>
         <w:tc>
           <w:tcPr>
             <w:tcW w:w="1530" w:type="dxa"/>
+            <w:tcBorders>
+              <w:top w:val="single" w:sz="2" w:space="0" w:color="4C94D8" w:themeColor="text2" w:themeTint="80"/>
+              <w:left w:val="single" w:sz="2" w:space="0" w:color="4C94D8" w:themeColor="text2" w:themeTint="80"/>
+              <w:bottom w:val="single" w:sz="2" w:space="0" w:color="4C94D8" w:themeColor="text2" w:themeTint="80"/>
+              <w:right w:val="single" w:sz="2" w:space="0" w:color="4C94D8" w:themeColor="text2" w:themeTint="80"/>
+            </w:tcBorders>
+            <w:tcMar>
+              <w:top w:w="15" w:type="dxa"/>
+              <w:left w:w="15" w:type="dxa"/>
+              <w:bottom w:w="15" w:type="dxa"/>
+              <w:right w:w="15" w:type="dxa"/>
+            </w:tcMar>
             <w:vAlign w:val="center"/>
             <w:hideMark/>
           </w:tcPr>
@@ -8633,6 +9725,18 @@
         <w:tc>
           <w:tcPr>
             <w:tcW w:w="2663" w:type="dxa"/>
+            <w:tcBorders>
+              <w:top w:val="single" w:sz="2" w:space="0" w:color="4C94D8" w:themeColor="text2" w:themeTint="80"/>
+              <w:left w:val="single" w:sz="2" w:space="0" w:color="4C94D8" w:themeColor="text2" w:themeTint="80"/>
+              <w:bottom w:val="single" w:sz="2" w:space="0" w:color="4C94D8" w:themeColor="text2" w:themeTint="80"/>
+              <w:right w:val="single" w:sz="2" w:space="0" w:color="4C94D8" w:themeColor="text2" w:themeTint="80"/>
+            </w:tcBorders>
+            <w:tcMar>
+              <w:top w:w="15" w:type="dxa"/>
+              <w:left w:w="15" w:type="dxa"/>
+              <w:bottom w:w="15" w:type="dxa"/>
+              <w:right w:w="15" w:type="dxa"/>
+            </w:tcMar>
             <w:vAlign w:val="center"/>
             <w:hideMark/>
           </w:tcPr>
@@ -8641,8 +9745,142 @@
         <w:tc>
           <w:tcPr>
             <w:tcW w:w="1656" w:type="dxa"/>
-            <w:vAlign w:val="center"/>
-            <w:hideMark/>
+            <w:tcBorders>
+              <w:top w:val="single" w:sz="2" w:space="0" w:color="4C94D8" w:themeColor="text2" w:themeTint="80"/>
+              <w:left w:val="single" w:sz="2" w:space="0" w:color="4C94D8" w:themeColor="text2" w:themeTint="80"/>
+              <w:bottom w:val="single" w:sz="2" w:space="0" w:color="4C94D8" w:themeColor="text2" w:themeTint="80"/>
+              <w:right w:val="single" w:sz="2" w:space="0" w:color="4C94D8" w:themeColor="text2" w:themeTint="80"/>
+            </w:tcBorders>
+            <w:tcMar>
+              <w:top w:w="15" w:type="dxa"/>
+              <w:left w:w="15" w:type="dxa"/>
+              <w:bottom w:w="15" w:type="dxa"/>
+              <w:right w:w="15" w:type="dxa"/>
+            </w:tcMar>
+            <w:vAlign w:val="center"/>
+            <w:hideMark/>
+          </w:tcPr>
+          <w:p/>
+        </w:tc>
+      </w:tr>
+      <w:tr>
+        <w:trPr>
+          <w:tblCellSpacing w:w="15" w:type="dxa"/>
+        </w:trPr>
+        <w:tc>
+          <w:tcPr>
+            <w:tcW w:w="1798" w:type="dxa"/>
+            <w:tcBorders>
+              <w:top w:val="single" w:sz="2" w:space="0" w:color="4C94D8" w:themeColor="text2" w:themeTint="80"/>
+              <w:left w:val="single" w:sz="2" w:space="0" w:color="4C94D8" w:themeColor="text2" w:themeTint="80"/>
+              <w:bottom w:val="single" w:sz="2" w:space="0" w:color="4C94D8" w:themeColor="text2" w:themeTint="80"/>
+              <w:right w:val="single" w:sz="2" w:space="0" w:color="4C94D8" w:themeColor="text2" w:themeTint="80"/>
+            </w:tcBorders>
+            <w:tcMar>
+              <w:top w:w="15" w:type="dxa"/>
+              <w:left w:w="15" w:type="dxa"/>
+              <w:bottom w:w="15" w:type="dxa"/>
+              <w:right w:w="15" w:type="dxa"/>
+            </w:tcMar>
+            <w:vAlign w:val="center"/>
+            <w:hideMark/>
+          </w:tcPr>
+          <w:p>
+            <w:r>
+              <w:t xml:space="preserve">Jack </w:t>
+            </w:r>
+            <w:proofErr w:type="spellStart"/>
+            <w:r>
+              <w:t>Harkner</w:t>
+            </w:r>
+            <w:proofErr w:type="spellEnd"/>
+          </w:p>
+        </w:tc>
+        <w:tc>
+          <w:tcPr>
+            <w:tcW w:w="3230" w:type="dxa"/>
+            <w:tcBorders>
+              <w:top w:val="single" w:sz="2" w:space="0" w:color="4C94D8" w:themeColor="text2" w:themeTint="80"/>
+              <w:left w:val="single" w:sz="2" w:space="0" w:color="4C94D8" w:themeColor="text2" w:themeTint="80"/>
+              <w:bottom w:val="single" w:sz="2" w:space="0" w:color="4C94D8" w:themeColor="text2" w:themeTint="80"/>
+              <w:right w:val="single" w:sz="2" w:space="0" w:color="4C94D8" w:themeColor="text2" w:themeTint="80"/>
+            </w:tcBorders>
+            <w:tcMar>
+              <w:top w:w="15" w:type="dxa"/>
+              <w:left w:w="15" w:type="dxa"/>
+              <w:bottom w:w="15" w:type="dxa"/>
+              <w:right w:w="15" w:type="dxa"/>
+            </w:tcMar>
+            <w:vAlign w:val="center"/>
+            <w:hideMark/>
+          </w:tcPr>
+          <w:p>
+            <w:r>
+              <w:t>Operations Lead</w:t>
+            </w:r>
+          </w:p>
+        </w:tc>
+        <w:tc>
+          <w:tcPr>
+            <w:tcW w:w="1530" w:type="dxa"/>
+            <w:tcBorders>
+              <w:top w:val="single" w:sz="2" w:space="0" w:color="4C94D8" w:themeColor="text2" w:themeTint="80"/>
+              <w:left w:val="single" w:sz="2" w:space="0" w:color="4C94D8" w:themeColor="text2" w:themeTint="80"/>
+              <w:bottom w:val="single" w:sz="2" w:space="0" w:color="4C94D8" w:themeColor="text2" w:themeTint="80"/>
+              <w:right w:val="single" w:sz="2" w:space="0" w:color="4C94D8" w:themeColor="text2" w:themeTint="80"/>
+            </w:tcBorders>
+            <w:tcMar>
+              <w:top w:w="15" w:type="dxa"/>
+              <w:left w:w="15" w:type="dxa"/>
+              <w:bottom w:w="15" w:type="dxa"/>
+              <w:right w:w="15" w:type="dxa"/>
+            </w:tcMar>
+            <w:vAlign w:val="center"/>
+            <w:hideMark/>
+          </w:tcPr>
+          <w:p>
+            <w:proofErr w:type="spellStart"/>
+            <w:r>
+              <w:t>Foosus</w:t>
+            </w:r>
+            <w:proofErr w:type="spellEnd"/>
+          </w:p>
+        </w:tc>
+        <w:tc>
+          <w:tcPr>
+            <w:tcW w:w="2663" w:type="dxa"/>
+            <w:tcBorders>
+              <w:top w:val="single" w:sz="2" w:space="0" w:color="4C94D8" w:themeColor="text2" w:themeTint="80"/>
+              <w:left w:val="single" w:sz="2" w:space="0" w:color="4C94D8" w:themeColor="text2" w:themeTint="80"/>
+              <w:bottom w:val="single" w:sz="2" w:space="0" w:color="4C94D8" w:themeColor="text2" w:themeTint="80"/>
+              <w:right w:val="single" w:sz="2" w:space="0" w:color="4C94D8" w:themeColor="text2" w:themeTint="80"/>
+            </w:tcBorders>
+            <w:tcMar>
+              <w:top w:w="15" w:type="dxa"/>
+              <w:left w:w="15" w:type="dxa"/>
+              <w:bottom w:w="15" w:type="dxa"/>
+              <w:right w:w="15" w:type="dxa"/>
+            </w:tcMar>
+            <w:vAlign w:val="center"/>
+          </w:tcPr>
+          <w:p/>
+        </w:tc>
+        <w:tc>
+          <w:tcPr>
+            <w:tcW w:w="1656" w:type="dxa"/>
+            <w:tcBorders>
+              <w:top w:val="single" w:sz="2" w:space="0" w:color="4C94D8" w:themeColor="text2" w:themeTint="80"/>
+              <w:left w:val="single" w:sz="2" w:space="0" w:color="4C94D8" w:themeColor="text2" w:themeTint="80"/>
+              <w:bottom w:val="single" w:sz="2" w:space="0" w:color="4C94D8" w:themeColor="text2" w:themeTint="80"/>
+              <w:right w:val="single" w:sz="2" w:space="0" w:color="4C94D8" w:themeColor="text2" w:themeTint="80"/>
+            </w:tcBorders>
+            <w:tcMar>
+              <w:top w:w="15" w:type="dxa"/>
+              <w:left w:w="15" w:type="dxa"/>
+              <w:bottom w:w="15" w:type="dxa"/>
+              <w:right w:w="15" w:type="dxa"/>
+            </w:tcMar>
+            <w:vAlign w:val="center"/>
           </w:tcPr>
           <w:p/>
         </w:tc>
@@ -9108,6 +10346,7 @@
                 <w:b/>
                 <w:bCs/>
               </w:rPr>
+              <w:lastRenderedPageBreak/>
               <w:t>SLO / SLI</w:t>
             </w:r>
           </w:p>
@@ -9149,7 +10388,6 @@
                 <w:b/>
                 <w:bCs/>
               </w:rPr>
-              <w:lastRenderedPageBreak/>
               <w:t>CPO</w:t>
             </w:r>
           </w:p>
@@ -9222,7 +10460,6 @@
         <w:docPartUnique/>
       </w:docPartObj>
     </w:sdtPr>
-    <w:sdtEndPr/>
     <w:sdtContent>
       <w:sdt>
         <w:sdtPr>
@@ -9232,7 +10469,6 @@
             <w:docPartUnique/>
           </w:docPartObj>
         </w:sdtPr>
-        <w:sdtEndPr/>
         <w:sdtContent>
           <w:p>
             <w:pPr>

</xml_diff>